<commit_message>
creating table fo content
</commit_message>
<xml_diff>
--- a/Report.docx
+++ b/Report.docx
@@ -340,9 +340,6 @@
             </w:rPr>
           </w:pPr>
           <w:r>
-            <w:rPr>
-              <w:lang w:val="de-DE"/>
-            </w:rPr>
             <w:t xml:space="preserve">                                                                    </w:t>
           </w:r>
           <w:proofErr w:type="spellStart"/>
@@ -531,7 +528,7 @@
           <w:r>
             <w:fldChar w:fldCharType="separate"/>
           </w:r>
-          <w:hyperlink w:anchor="_Toc195538777" w:history="1">
+          <w:hyperlink w:anchor="_Toc200208528" w:history="1">
             <w:r>
               <w:rPr>
                 <w:rStyle w:val="Hyperlink"/>
@@ -571,7 +568,7 @@
               <w:rPr>
                 <w:webHidden/>
               </w:rPr>
-              <w:instrText xml:space="preserve"> PAGEREF _Toc195538777 \h </w:instrText>
+              <w:instrText xml:space="preserve"> PAGEREF _Toc200208528 \h </w:instrText>
             </w:r>
             <w:r>
               <w:rPr>
@@ -612,7 +609,7 @@
               <w14:ligatures w14:val="standardContextual"/>
             </w:rPr>
           </w:pPr>
-          <w:hyperlink w:anchor="_Toc195538778" w:history="1">
+          <w:hyperlink w:anchor="_Toc200208529" w:history="1">
             <w:r>
               <w:rPr>
                 <w:rStyle w:val="Hyperlink"/>
@@ -656,7 +653,7 @@
                 <w:noProof/>
                 <w:webHidden/>
               </w:rPr>
-              <w:instrText xml:space="preserve"> PAGEREF _Toc195538778 \h </w:instrText>
+              <w:instrText xml:space="preserve"> PAGEREF _Toc200208529 \h </w:instrText>
             </w:r>
             <w:r>
               <w:rPr>
@@ -701,7 +698,7 @@
               <w14:ligatures w14:val="standardContextual"/>
             </w:rPr>
           </w:pPr>
-          <w:hyperlink w:anchor="_Toc195538779" w:history="1">
+          <w:hyperlink w:anchor="_Toc200208530" w:history="1">
             <w:r>
               <w:rPr>
                 <w:rStyle w:val="Hyperlink"/>
@@ -745,7 +742,7 @@
                 <w:noProof/>
                 <w:webHidden/>
               </w:rPr>
-              <w:instrText xml:space="preserve"> PAGEREF _Toc195538779 \h </w:instrText>
+              <w:instrText xml:space="preserve"> PAGEREF _Toc200208530 \h </w:instrText>
             </w:r>
             <w:r>
               <w:rPr>
@@ -790,7 +787,7 @@
               <w14:ligatures w14:val="standardContextual"/>
             </w:rPr>
           </w:pPr>
-          <w:hyperlink w:anchor="_Toc195538780" w:history="1">
+          <w:hyperlink w:anchor="_Toc200208531" w:history="1">
             <w:r>
               <w:rPr>
                 <w:rStyle w:val="Hyperlink"/>
@@ -834,7 +831,7 @@
                 <w:noProof/>
                 <w:webHidden/>
               </w:rPr>
-              <w:instrText xml:space="preserve"> PAGEREF _Toc195538780 \h </w:instrText>
+              <w:instrText xml:space="preserve"> PAGEREF _Toc200208531 \h </w:instrText>
             </w:r>
             <w:r>
               <w:rPr>
@@ -877,7 +874,7 @@
               <w14:ligatures w14:val="standardContextual"/>
             </w:rPr>
           </w:pPr>
-          <w:hyperlink w:anchor="_Toc195538781" w:history="1">
+          <w:hyperlink w:anchor="_Toc200208532" w:history="1">
             <w:r>
               <w:rPr>
                 <w:rStyle w:val="Hyperlink"/>
@@ -917,7 +914,7 @@
               <w:rPr>
                 <w:webHidden/>
               </w:rPr>
-              <w:instrText xml:space="preserve"> PAGEREF _Toc195538781 \h </w:instrText>
+              <w:instrText xml:space="preserve"> PAGEREF _Toc200208532 \h </w:instrText>
             </w:r>
             <w:r>
               <w:rPr>
@@ -935,85 +932,6 @@
                 <w:webHidden/>
               </w:rPr>
               <w:t>2</w:t>
-            </w:r>
-            <w:r>
-              <w:rPr>
-                <w:webHidden/>
-              </w:rPr>
-              <w:fldChar w:fldCharType="end"/>
-            </w:r>
-          </w:hyperlink>
-        </w:p>
-        <w:p>
-          <w:pPr>
-            <w:pStyle w:val="TOC1"/>
-            <w:rPr>
-              <w:rFonts w:asciiTheme="minorHAnsi" w:eastAsiaTheme="minorEastAsia" w:hAnsiTheme="minorHAnsi"/>
-              <w:b w:val="0"/>
-              <w:bCs w:val="0"/>
-              <w:kern w:val="2"/>
-              <w:szCs w:val="24"/>
-              <w14:ligatures w14:val="standardContextual"/>
-            </w:rPr>
-          </w:pPr>
-          <w:hyperlink w:anchor="_Toc195538782" w:history="1">
-            <w:r>
-              <w:rPr>
-                <w:rStyle w:val="Hyperlink"/>
-              </w:rPr>
-              <w:t>3</w:t>
-            </w:r>
-            <w:r>
-              <w:rPr>
-                <w:rFonts w:asciiTheme="minorHAnsi" w:eastAsiaTheme="minorEastAsia" w:hAnsiTheme="minorHAnsi"/>
-                <w:b w:val="0"/>
-                <w:bCs w:val="0"/>
-                <w:kern w:val="2"/>
-                <w:szCs w:val="24"/>
-                <w14:ligatures w14:val="standardContextual"/>
-              </w:rPr>
-              <w:tab/>
-            </w:r>
-            <w:r>
-              <w:rPr>
-                <w:rStyle w:val="Hyperlink"/>
-              </w:rPr>
-              <w:t>Load balancing methods</w:t>
-            </w:r>
-            <w:r>
-              <w:rPr>
-                <w:webHidden/>
-              </w:rPr>
-              <w:tab/>
-            </w:r>
-            <w:r>
-              <w:rPr>
-                <w:webHidden/>
-              </w:rPr>
-              <w:fldChar w:fldCharType="begin"/>
-            </w:r>
-            <w:r>
-              <w:rPr>
-                <w:webHidden/>
-              </w:rPr>
-              <w:instrText xml:space="preserve"> PAGEREF _Toc195538782 \h </w:instrText>
-            </w:r>
-            <w:r>
-              <w:rPr>
-                <w:webHidden/>
-              </w:rPr>
-            </w:r>
-            <w:r>
-              <w:rPr>
-                <w:webHidden/>
-              </w:rPr>
-              <w:fldChar w:fldCharType="separate"/>
-            </w:r>
-            <w:r>
-              <w:rPr>
-                <w:webHidden/>
-              </w:rPr>
-              <w:t>4</w:t>
             </w:r>
             <w:r>
               <w:rPr>
@@ -1037,13 +955,13 @@
               <w14:ligatures w14:val="standardContextual"/>
             </w:rPr>
           </w:pPr>
-          <w:hyperlink w:anchor="_Toc195538783" w:history="1">
+          <w:hyperlink w:anchor="_Toc200208533" w:history="1">
             <w:r>
               <w:rPr>
                 <w:rStyle w:val="Hyperlink"/>
                 <w:noProof/>
               </w:rPr>
-              <w:t>3.1</w:t>
+              <w:t>2.1</w:t>
             </w:r>
             <w:r>
               <w:rPr>
@@ -1060,7 +978,7 @@
                 <w:rStyle w:val="Hyperlink"/>
                 <w:noProof/>
               </w:rPr>
-              <w:t>Static load balancing with block method</w:t>
+              <w:t>Phase 1: Data Analysis and Restructuring</w:t>
             </w:r>
             <w:r>
               <w:rPr>
@@ -1081,7 +999,7 @@
                 <w:noProof/>
                 <w:webHidden/>
               </w:rPr>
-              <w:instrText xml:space="preserve"> PAGEREF _Toc195538783 \h </w:instrText>
+              <w:instrText xml:space="preserve"> PAGEREF _Toc200208533 \h </w:instrText>
             </w:r>
             <w:r>
               <w:rPr>
@@ -1101,7 +1019,7 @@
                 <w:noProof/>
                 <w:webHidden/>
               </w:rPr>
-              <w:t>4</w:t>
+              <w:t>2</w:t>
             </w:r>
             <w:r>
               <w:rPr>
@@ -1126,13 +1044,13 @@
               <w14:ligatures w14:val="standardContextual"/>
             </w:rPr>
           </w:pPr>
-          <w:hyperlink w:anchor="_Toc195538784" w:history="1">
+          <w:hyperlink w:anchor="_Toc200208534" w:history="1">
             <w:r>
               <w:rPr>
                 <w:rStyle w:val="Hyperlink"/>
                 <w:noProof/>
               </w:rPr>
-              <w:t>3.2</w:t>
+              <w:t>2.2</w:t>
             </w:r>
             <w:r>
               <w:rPr>
@@ -1149,7 +1067,7 @@
                 <w:rStyle w:val="Hyperlink"/>
                 <w:noProof/>
               </w:rPr>
-              <w:t>Static load balancing with cyclic method</w:t>
+              <w:t>Phase 2: Database Implementation</w:t>
             </w:r>
             <w:r>
               <w:rPr>
@@ -1170,7 +1088,7 @@
                 <w:noProof/>
                 <w:webHidden/>
               </w:rPr>
-              <w:instrText xml:space="preserve"> PAGEREF _Toc195538784 \h </w:instrText>
+              <w:instrText xml:space="preserve"> PAGEREF _Toc200208534 \h </w:instrText>
             </w:r>
             <w:r>
               <w:rPr>
@@ -1190,7 +1108,7 @@
                 <w:noProof/>
                 <w:webHidden/>
               </w:rPr>
-              <w:t>5</w:t>
+              <w:t>2</w:t>
             </w:r>
             <w:r>
               <w:rPr>
@@ -1215,13 +1133,13 @@
               <w14:ligatures w14:val="standardContextual"/>
             </w:rPr>
           </w:pPr>
-          <w:hyperlink w:anchor="_Toc195538785" w:history="1">
+          <w:hyperlink w:anchor="_Toc200208535" w:history="1">
             <w:r>
               <w:rPr>
                 <w:rStyle w:val="Hyperlink"/>
                 <w:noProof/>
               </w:rPr>
-              <w:t>3.3</w:t>
+              <w:t>2.3</w:t>
             </w:r>
             <w:r>
               <w:rPr>
@@ -1238,7 +1156,7 @@
                 <w:rStyle w:val="Hyperlink"/>
                 <w:noProof/>
               </w:rPr>
-              <w:t>Dynamic load balancing</w:t>
+              <w:t>Phase 3: Web Application Development</w:t>
             </w:r>
             <w:r>
               <w:rPr>
@@ -1259,7 +1177,7 @@
                 <w:noProof/>
                 <w:webHidden/>
               </w:rPr>
-              <w:instrText xml:space="preserve"> PAGEREF _Toc195538785 \h </w:instrText>
+              <w:instrText xml:space="preserve"> PAGEREF _Toc200208535 \h </w:instrText>
             </w:r>
             <w:r>
               <w:rPr>
@@ -1279,7 +1197,96 @@
                 <w:noProof/>
                 <w:webHidden/>
               </w:rPr>
-              <w:t>5</w:t>
+              <w:t>2</w:t>
+            </w:r>
+            <w:r>
+              <w:rPr>
+                <w:noProof/>
+                <w:webHidden/>
+              </w:rPr>
+              <w:fldChar w:fldCharType="end"/>
+            </w:r>
+          </w:hyperlink>
+        </w:p>
+        <w:p>
+          <w:pPr>
+            <w:pStyle w:val="TOC2"/>
+            <w:tabs>
+              <w:tab w:val="left" w:pos="960"/>
+            </w:tabs>
+            <w:rPr>
+              <w:rFonts w:asciiTheme="minorHAnsi" w:eastAsiaTheme="minorEastAsia" w:hAnsiTheme="minorHAnsi"/>
+              <w:noProof/>
+              <w:kern w:val="2"/>
+              <w:szCs w:val="24"/>
+              <w14:ligatures w14:val="standardContextual"/>
+            </w:rPr>
+          </w:pPr>
+          <w:hyperlink w:anchor="_Toc200208536" w:history="1">
+            <w:r>
+              <w:rPr>
+                <w:rStyle w:val="Hyperlink"/>
+                <w:noProof/>
+              </w:rPr>
+              <w:t>2.4</w:t>
+            </w:r>
+            <w:r>
+              <w:rPr>
+                <w:rFonts w:asciiTheme="minorHAnsi" w:eastAsiaTheme="minorEastAsia" w:hAnsiTheme="minorHAnsi"/>
+                <w:noProof/>
+                <w:kern w:val="2"/>
+                <w:szCs w:val="24"/>
+                <w14:ligatures w14:val="standardContextual"/>
+              </w:rPr>
+              <w:tab/>
+            </w:r>
+            <w:r>
+              <w:rPr>
+                <w:rStyle w:val="Hyperlink"/>
+                <w:noProof/>
+              </w:rPr>
+              <w:t>Phase 4: Testing and Optimization</w:t>
+            </w:r>
+            <w:r>
+              <w:rPr>
+                <w:noProof/>
+                <w:webHidden/>
+              </w:rPr>
+              <w:tab/>
+            </w:r>
+            <w:r>
+              <w:rPr>
+                <w:noProof/>
+                <w:webHidden/>
+              </w:rPr>
+              <w:fldChar w:fldCharType="begin"/>
+            </w:r>
+            <w:r>
+              <w:rPr>
+                <w:noProof/>
+                <w:webHidden/>
+              </w:rPr>
+              <w:instrText xml:space="preserve"> PAGEREF _Toc200208536 \h </w:instrText>
+            </w:r>
+            <w:r>
+              <w:rPr>
+                <w:noProof/>
+                <w:webHidden/>
+              </w:rPr>
+            </w:r>
+            <w:r>
+              <w:rPr>
+                <w:noProof/>
+                <w:webHidden/>
+              </w:rPr>
+              <w:fldChar w:fldCharType="separate"/>
+            </w:r>
+            <w:r>
+              <w:rPr>
+                <w:noProof/>
+                <w:webHidden/>
+              </w:rPr>
+              <w:t>2</w:t>
             </w:r>
             <w:r>
               <w:rPr>
@@ -1302,12 +1309,12 @@
               <w14:ligatures w14:val="standardContextual"/>
             </w:rPr>
           </w:pPr>
-          <w:hyperlink w:anchor="_Toc195538786" w:history="1">
+          <w:hyperlink w:anchor="_Toc200208537" w:history="1">
             <w:r>
               <w:rPr>
                 <w:rStyle w:val="Hyperlink"/>
               </w:rPr>
-              <w:t>4</w:t>
+              <w:t>3</w:t>
             </w:r>
             <w:r>
               <w:rPr>
@@ -1324,6 +1331,945 @@
               <w:rPr>
                 <w:rStyle w:val="Hyperlink"/>
               </w:rPr>
+              <w:t>Processing and Database Implementation</w:t>
+            </w:r>
+            <w:r>
+              <w:rPr>
+                <w:webHidden/>
+              </w:rPr>
+              <w:tab/>
+            </w:r>
+            <w:r>
+              <w:rPr>
+                <w:webHidden/>
+              </w:rPr>
+              <w:fldChar w:fldCharType="begin"/>
+            </w:r>
+            <w:r>
+              <w:rPr>
+                <w:webHidden/>
+              </w:rPr>
+              <w:instrText xml:space="preserve"> PAGEREF _Toc200208537 \h </w:instrText>
+            </w:r>
+            <w:r>
+              <w:rPr>
+                <w:webHidden/>
+              </w:rPr>
+            </w:r>
+            <w:r>
+              <w:rPr>
+                <w:webHidden/>
+              </w:rPr>
+              <w:fldChar w:fldCharType="separate"/>
+            </w:r>
+            <w:r>
+              <w:rPr>
+                <w:webHidden/>
+              </w:rPr>
+              <w:t>3</w:t>
+            </w:r>
+            <w:r>
+              <w:rPr>
+                <w:webHidden/>
+              </w:rPr>
+              <w:fldChar w:fldCharType="end"/>
+            </w:r>
+          </w:hyperlink>
+        </w:p>
+        <w:p>
+          <w:pPr>
+            <w:pStyle w:val="TOC2"/>
+            <w:tabs>
+              <w:tab w:val="left" w:pos="960"/>
+            </w:tabs>
+            <w:rPr>
+              <w:rFonts w:asciiTheme="minorHAnsi" w:eastAsiaTheme="minorEastAsia" w:hAnsiTheme="minorHAnsi"/>
+              <w:noProof/>
+              <w:kern w:val="2"/>
+              <w:szCs w:val="24"/>
+              <w14:ligatures w14:val="standardContextual"/>
+            </w:rPr>
+          </w:pPr>
+          <w:hyperlink w:anchor="_Toc200208538" w:history="1">
+            <w:r>
+              <w:rPr>
+                <w:rStyle w:val="Hyperlink"/>
+                <w:noProof/>
+              </w:rPr>
+              <w:t>3.1</w:t>
+            </w:r>
+            <w:r>
+              <w:rPr>
+                <w:rFonts w:asciiTheme="minorHAnsi" w:eastAsiaTheme="minorEastAsia" w:hAnsiTheme="minorHAnsi"/>
+                <w:noProof/>
+                <w:kern w:val="2"/>
+                <w:szCs w:val="24"/>
+                <w14:ligatures w14:val="standardContextual"/>
+              </w:rPr>
+              <w:tab/>
+            </w:r>
+            <w:r>
+              <w:rPr>
+                <w:rStyle w:val="Hyperlink"/>
+                <w:noProof/>
+              </w:rPr>
+              <w:t>CSV Data Transformation</w:t>
+            </w:r>
+            <w:r>
+              <w:rPr>
+                <w:noProof/>
+                <w:webHidden/>
+              </w:rPr>
+              <w:tab/>
+            </w:r>
+            <w:r>
+              <w:rPr>
+                <w:noProof/>
+                <w:webHidden/>
+              </w:rPr>
+              <w:fldChar w:fldCharType="begin"/>
+            </w:r>
+            <w:r>
+              <w:rPr>
+                <w:noProof/>
+                <w:webHidden/>
+              </w:rPr>
+              <w:instrText xml:space="preserve"> PAGEREF _Toc200208538 \h </w:instrText>
+            </w:r>
+            <w:r>
+              <w:rPr>
+                <w:noProof/>
+                <w:webHidden/>
+              </w:rPr>
+            </w:r>
+            <w:r>
+              <w:rPr>
+                <w:noProof/>
+                <w:webHidden/>
+              </w:rPr>
+              <w:fldChar w:fldCharType="separate"/>
+            </w:r>
+            <w:r>
+              <w:rPr>
+                <w:noProof/>
+                <w:webHidden/>
+              </w:rPr>
+              <w:t>3</w:t>
+            </w:r>
+            <w:r>
+              <w:rPr>
+                <w:noProof/>
+                <w:webHidden/>
+              </w:rPr>
+              <w:fldChar w:fldCharType="end"/>
+            </w:r>
+          </w:hyperlink>
+        </w:p>
+        <w:p>
+          <w:pPr>
+            <w:pStyle w:val="TOC2"/>
+            <w:tabs>
+              <w:tab w:val="left" w:pos="960"/>
+            </w:tabs>
+            <w:rPr>
+              <w:rFonts w:asciiTheme="minorHAnsi" w:eastAsiaTheme="minorEastAsia" w:hAnsiTheme="minorHAnsi"/>
+              <w:noProof/>
+              <w:kern w:val="2"/>
+              <w:szCs w:val="24"/>
+              <w14:ligatures w14:val="standardContextual"/>
+            </w:rPr>
+          </w:pPr>
+          <w:hyperlink w:anchor="_Toc200208539" w:history="1">
+            <w:r>
+              <w:rPr>
+                <w:rStyle w:val="Hyperlink"/>
+                <w:noProof/>
+              </w:rPr>
+              <w:t>3.2</w:t>
+            </w:r>
+            <w:r>
+              <w:rPr>
+                <w:rFonts w:asciiTheme="minorHAnsi" w:eastAsiaTheme="minorEastAsia" w:hAnsiTheme="minorHAnsi"/>
+                <w:noProof/>
+                <w:kern w:val="2"/>
+                <w:szCs w:val="24"/>
+                <w14:ligatures w14:val="standardContextual"/>
+              </w:rPr>
+              <w:tab/>
+            </w:r>
+            <w:r>
+              <w:rPr>
+                <w:rStyle w:val="Hyperlink"/>
+                <w:noProof/>
+              </w:rPr>
+              <w:t>Neo4j Graph Database Setup</w:t>
+            </w:r>
+            <w:r>
+              <w:rPr>
+                <w:noProof/>
+                <w:webHidden/>
+              </w:rPr>
+              <w:tab/>
+            </w:r>
+            <w:r>
+              <w:rPr>
+                <w:noProof/>
+                <w:webHidden/>
+              </w:rPr>
+              <w:fldChar w:fldCharType="begin"/>
+            </w:r>
+            <w:r>
+              <w:rPr>
+                <w:noProof/>
+                <w:webHidden/>
+              </w:rPr>
+              <w:instrText xml:space="preserve"> PAGEREF _Toc200208539 \h </w:instrText>
+            </w:r>
+            <w:r>
+              <w:rPr>
+                <w:noProof/>
+                <w:webHidden/>
+              </w:rPr>
+            </w:r>
+            <w:r>
+              <w:rPr>
+                <w:noProof/>
+                <w:webHidden/>
+              </w:rPr>
+              <w:fldChar w:fldCharType="separate"/>
+            </w:r>
+            <w:r>
+              <w:rPr>
+                <w:noProof/>
+                <w:webHidden/>
+              </w:rPr>
+              <w:t>4</w:t>
+            </w:r>
+            <w:r>
+              <w:rPr>
+                <w:noProof/>
+                <w:webHidden/>
+              </w:rPr>
+              <w:fldChar w:fldCharType="end"/>
+            </w:r>
+          </w:hyperlink>
+        </w:p>
+        <w:p>
+          <w:pPr>
+            <w:pStyle w:val="TOC2"/>
+            <w:tabs>
+              <w:tab w:val="left" w:pos="960"/>
+            </w:tabs>
+            <w:rPr>
+              <w:rFonts w:asciiTheme="minorHAnsi" w:eastAsiaTheme="minorEastAsia" w:hAnsiTheme="minorHAnsi"/>
+              <w:noProof/>
+              <w:kern w:val="2"/>
+              <w:szCs w:val="24"/>
+              <w14:ligatures w14:val="standardContextual"/>
+            </w:rPr>
+          </w:pPr>
+          <w:hyperlink w:anchor="_Toc200208540" w:history="1">
+            <w:r>
+              <w:rPr>
+                <w:rStyle w:val="Hyperlink"/>
+                <w:noProof/>
+              </w:rPr>
+              <w:t>3.3</w:t>
+            </w:r>
+            <w:r>
+              <w:rPr>
+                <w:rFonts w:asciiTheme="minorHAnsi" w:eastAsiaTheme="minorEastAsia" w:hAnsiTheme="minorHAnsi"/>
+                <w:noProof/>
+                <w:kern w:val="2"/>
+                <w:szCs w:val="24"/>
+                <w14:ligatures w14:val="standardContextual"/>
+              </w:rPr>
+              <w:tab/>
+            </w:r>
+            <w:r>
+              <w:rPr>
+                <w:rStyle w:val="Hyperlink"/>
+                <w:noProof/>
+              </w:rPr>
+              <w:t>Online Database Integration</w:t>
+            </w:r>
+            <w:r>
+              <w:rPr>
+                <w:noProof/>
+                <w:webHidden/>
+              </w:rPr>
+              <w:tab/>
+            </w:r>
+            <w:r>
+              <w:rPr>
+                <w:noProof/>
+                <w:webHidden/>
+              </w:rPr>
+              <w:fldChar w:fldCharType="begin"/>
+            </w:r>
+            <w:r>
+              <w:rPr>
+                <w:noProof/>
+                <w:webHidden/>
+              </w:rPr>
+              <w:instrText xml:space="preserve"> PAGEREF _Toc200208540 \h </w:instrText>
+            </w:r>
+            <w:r>
+              <w:rPr>
+                <w:noProof/>
+                <w:webHidden/>
+              </w:rPr>
+            </w:r>
+            <w:r>
+              <w:rPr>
+                <w:noProof/>
+                <w:webHidden/>
+              </w:rPr>
+              <w:fldChar w:fldCharType="separate"/>
+            </w:r>
+            <w:r>
+              <w:rPr>
+                <w:noProof/>
+                <w:webHidden/>
+              </w:rPr>
+              <w:t>5</w:t>
+            </w:r>
+            <w:r>
+              <w:rPr>
+                <w:noProof/>
+                <w:webHidden/>
+              </w:rPr>
+              <w:fldChar w:fldCharType="end"/>
+            </w:r>
+          </w:hyperlink>
+        </w:p>
+        <w:p>
+          <w:pPr>
+            <w:pStyle w:val="TOC1"/>
+            <w:rPr>
+              <w:rFonts w:asciiTheme="minorHAnsi" w:eastAsiaTheme="minorEastAsia" w:hAnsiTheme="minorHAnsi"/>
+              <w:b w:val="0"/>
+              <w:bCs w:val="0"/>
+              <w:kern w:val="2"/>
+              <w:szCs w:val="24"/>
+              <w14:ligatures w14:val="standardContextual"/>
+            </w:rPr>
+          </w:pPr>
+          <w:hyperlink w:anchor="_Toc200208541" w:history="1">
+            <w:r>
+              <w:rPr>
+                <w:rStyle w:val="Hyperlink"/>
+              </w:rPr>
+              <w:t>4</w:t>
+            </w:r>
+            <w:r>
+              <w:rPr>
+                <w:rFonts w:asciiTheme="minorHAnsi" w:eastAsiaTheme="minorEastAsia" w:hAnsiTheme="minorHAnsi"/>
+                <w:b w:val="0"/>
+                <w:bCs w:val="0"/>
+                <w:kern w:val="2"/>
+                <w:szCs w:val="24"/>
+                <w14:ligatures w14:val="standardContextual"/>
+              </w:rPr>
+              <w:tab/>
+            </w:r>
+            <w:r>
+              <w:rPr>
+                <w:rStyle w:val="Hyperlink"/>
+              </w:rPr>
+              <w:t>Web Application Development</w:t>
+            </w:r>
+            <w:r>
+              <w:rPr>
+                <w:webHidden/>
+              </w:rPr>
+              <w:tab/>
+            </w:r>
+            <w:r>
+              <w:rPr>
+                <w:webHidden/>
+              </w:rPr>
+              <w:fldChar w:fldCharType="begin"/>
+            </w:r>
+            <w:r>
+              <w:rPr>
+                <w:webHidden/>
+              </w:rPr>
+              <w:instrText xml:space="preserve"> PAGEREF _Toc200208541 \h </w:instrText>
+            </w:r>
+            <w:r>
+              <w:rPr>
+                <w:webHidden/>
+              </w:rPr>
+            </w:r>
+            <w:r>
+              <w:rPr>
+                <w:webHidden/>
+              </w:rPr>
+              <w:fldChar w:fldCharType="separate"/>
+            </w:r>
+            <w:r>
+              <w:rPr>
+                <w:webHidden/>
+              </w:rPr>
+              <w:t>5</w:t>
+            </w:r>
+            <w:r>
+              <w:rPr>
+                <w:webHidden/>
+              </w:rPr>
+              <w:fldChar w:fldCharType="end"/>
+            </w:r>
+          </w:hyperlink>
+        </w:p>
+        <w:p>
+          <w:pPr>
+            <w:pStyle w:val="TOC2"/>
+            <w:tabs>
+              <w:tab w:val="left" w:pos="960"/>
+            </w:tabs>
+            <w:rPr>
+              <w:rFonts w:asciiTheme="minorHAnsi" w:eastAsiaTheme="minorEastAsia" w:hAnsiTheme="minorHAnsi"/>
+              <w:noProof/>
+              <w:kern w:val="2"/>
+              <w:szCs w:val="24"/>
+              <w14:ligatures w14:val="standardContextual"/>
+            </w:rPr>
+          </w:pPr>
+          <w:hyperlink w:anchor="_Toc200208542" w:history="1">
+            <w:r>
+              <w:rPr>
+                <w:rStyle w:val="Hyperlink"/>
+                <w:noProof/>
+              </w:rPr>
+              <w:t>4.1</w:t>
+            </w:r>
+            <w:r>
+              <w:rPr>
+                <w:rFonts w:asciiTheme="minorHAnsi" w:eastAsiaTheme="minorEastAsia" w:hAnsiTheme="minorHAnsi"/>
+                <w:noProof/>
+                <w:kern w:val="2"/>
+                <w:szCs w:val="24"/>
+                <w14:ligatures w14:val="standardContextual"/>
+              </w:rPr>
+              <w:tab/>
+            </w:r>
+            <w:r>
+              <w:rPr>
+                <w:rStyle w:val="Hyperlink"/>
+                <w:noProof/>
+              </w:rPr>
+              <w:t>Frontend Visualization</w:t>
+            </w:r>
+            <w:r>
+              <w:rPr>
+                <w:noProof/>
+                <w:webHidden/>
+              </w:rPr>
+              <w:tab/>
+            </w:r>
+            <w:r>
+              <w:rPr>
+                <w:noProof/>
+                <w:webHidden/>
+              </w:rPr>
+              <w:fldChar w:fldCharType="begin"/>
+            </w:r>
+            <w:r>
+              <w:rPr>
+                <w:noProof/>
+                <w:webHidden/>
+              </w:rPr>
+              <w:instrText xml:space="preserve"> PAGEREF _Toc200208542 \h </w:instrText>
+            </w:r>
+            <w:r>
+              <w:rPr>
+                <w:noProof/>
+                <w:webHidden/>
+              </w:rPr>
+            </w:r>
+            <w:r>
+              <w:rPr>
+                <w:noProof/>
+                <w:webHidden/>
+              </w:rPr>
+              <w:fldChar w:fldCharType="separate"/>
+            </w:r>
+            <w:r>
+              <w:rPr>
+                <w:noProof/>
+                <w:webHidden/>
+              </w:rPr>
+              <w:t>5</w:t>
+            </w:r>
+            <w:r>
+              <w:rPr>
+                <w:noProof/>
+                <w:webHidden/>
+              </w:rPr>
+              <w:fldChar w:fldCharType="end"/>
+            </w:r>
+          </w:hyperlink>
+        </w:p>
+        <w:p>
+          <w:pPr>
+            <w:pStyle w:val="TOC2"/>
+            <w:tabs>
+              <w:tab w:val="left" w:pos="960"/>
+            </w:tabs>
+            <w:rPr>
+              <w:rFonts w:asciiTheme="minorHAnsi" w:eastAsiaTheme="minorEastAsia" w:hAnsiTheme="minorHAnsi"/>
+              <w:noProof/>
+              <w:kern w:val="2"/>
+              <w:szCs w:val="24"/>
+              <w14:ligatures w14:val="standardContextual"/>
+            </w:rPr>
+          </w:pPr>
+          <w:hyperlink w:anchor="_Toc200208543" w:history="1">
+            <w:r>
+              <w:rPr>
+                <w:rStyle w:val="Hyperlink"/>
+                <w:noProof/>
+              </w:rPr>
+              <w:t>4.2</w:t>
+            </w:r>
+            <w:r>
+              <w:rPr>
+                <w:rFonts w:asciiTheme="minorHAnsi" w:eastAsiaTheme="minorEastAsia" w:hAnsiTheme="minorHAnsi"/>
+                <w:noProof/>
+                <w:kern w:val="2"/>
+                <w:szCs w:val="24"/>
+                <w14:ligatures w14:val="standardContextual"/>
+              </w:rPr>
+              <w:tab/>
+            </w:r>
+            <w:r>
+              <w:rPr>
+                <w:rStyle w:val="Hyperlink"/>
+                <w:noProof/>
+              </w:rPr>
+              <w:t>Interactive Features</w:t>
+            </w:r>
+            <w:r>
+              <w:rPr>
+                <w:noProof/>
+                <w:webHidden/>
+              </w:rPr>
+              <w:tab/>
+            </w:r>
+            <w:r>
+              <w:rPr>
+                <w:noProof/>
+                <w:webHidden/>
+              </w:rPr>
+              <w:fldChar w:fldCharType="begin"/>
+            </w:r>
+            <w:r>
+              <w:rPr>
+                <w:noProof/>
+                <w:webHidden/>
+              </w:rPr>
+              <w:instrText xml:space="preserve"> PAGEREF _Toc200208543 \h </w:instrText>
+            </w:r>
+            <w:r>
+              <w:rPr>
+                <w:noProof/>
+                <w:webHidden/>
+              </w:rPr>
+            </w:r>
+            <w:r>
+              <w:rPr>
+                <w:noProof/>
+                <w:webHidden/>
+              </w:rPr>
+              <w:fldChar w:fldCharType="separate"/>
+            </w:r>
+            <w:r>
+              <w:rPr>
+                <w:noProof/>
+                <w:webHidden/>
+              </w:rPr>
+              <w:t>6</w:t>
+            </w:r>
+            <w:r>
+              <w:rPr>
+                <w:noProof/>
+                <w:webHidden/>
+              </w:rPr>
+              <w:fldChar w:fldCharType="end"/>
+            </w:r>
+          </w:hyperlink>
+        </w:p>
+        <w:p>
+          <w:pPr>
+            <w:pStyle w:val="TOC2"/>
+            <w:tabs>
+              <w:tab w:val="left" w:pos="960"/>
+            </w:tabs>
+            <w:rPr>
+              <w:rFonts w:asciiTheme="minorHAnsi" w:eastAsiaTheme="minorEastAsia" w:hAnsiTheme="minorHAnsi"/>
+              <w:noProof/>
+              <w:kern w:val="2"/>
+              <w:szCs w:val="24"/>
+              <w14:ligatures w14:val="standardContextual"/>
+            </w:rPr>
+          </w:pPr>
+          <w:hyperlink w:anchor="_Toc200208544" w:history="1">
+            <w:r>
+              <w:rPr>
+                <w:rStyle w:val="Hyperlink"/>
+                <w:noProof/>
+              </w:rPr>
+              <w:t>4.3</w:t>
+            </w:r>
+            <w:r>
+              <w:rPr>
+                <w:rFonts w:asciiTheme="minorHAnsi" w:eastAsiaTheme="minorEastAsia" w:hAnsiTheme="minorHAnsi"/>
+                <w:noProof/>
+                <w:kern w:val="2"/>
+                <w:szCs w:val="24"/>
+                <w14:ligatures w14:val="standardContextual"/>
+              </w:rPr>
+              <w:tab/>
+            </w:r>
+            <w:r>
+              <w:rPr>
+                <w:rStyle w:val="Hyperlink"/>
+                <w:noProof/>
+              </w:rPr>
+              <w:t>User Interface Design</w:t>
+            </w:r>
+            <w:r>
+              <w:rPr>
+                <w:noProof/>
+                <w:webHidden/>
+              </w:rPr>
+              <w:tab/>
+            </w:r>
+            <w:r>
+              <w:rPr>
+                <w:noProof/>
+                <w:webHidden/>
+              </w:rPr>
+              <w:fldChar w:fldCharType="begin"/>
+            </w:r>
+            <w:r>
+              <w:rPr>
+                <w:noProof/>
+                <w:webHidden/>
+              </w:rPr>
+              <w:instrText xml:space="preserve"> PAGEREF _Toc200208544 \h </w:instrText>
+            </w:r>
+            <w:r>
+              <w:rPr>
+                <w:noProof/>
+                <w:webHidden/>
+              </w:rPr>
+            </w:r>
+            <w:r>
+              <w:rPr>
+                <w:noProof/>
+                <w:webHidden/>
+              </w:rPr>
+              <w:fldChar w:fldCharType="separate"/>
+            </w:r>
+            <w:r>
+              <w:rPr>
+                <w:noProof/>
+                <w:webHidden/>
+              </w:rPr>
+              <w:t>7</w:t>
+            </w:r>
+            <w:r>
+              <w:rPr>
+                <w:noProof/>
+                <w:webHidden/>
+              </w:rPr>
+              <w:fldChar w:fldCharType="end"/>
+            </w:r>
+          </w:hyperlink>
+        </w:p>
+        <w:p>
+          <w:pPr>
+            <w:pStyle w:val="TOC1"/>
+            <w:rPr>
+              <w:rFonts w:asciiTheme="minorHAnsi" w:eastAsiaTheme="minorEastAsia" w:hAnsiTheme="minorHAnsi"/>
+              <w:b w:val="0"/>
+              <w:bCs w:val="0"/>
+              <w:kern w:val="2"/>
+              <w:szCs w:val="24"/>
+              <w14:ligatures w14:val="standardContextual"/>
+            </w:rPr>
+          </w:pPr>
+          <w:hyperlink w:anchor="_Toc200208545" w:history="1">
+            <w:r>
+              <w:rPr>
+                <w:rStyle w:val="Hyperlink"/>
+              </w:rPr>
+              <w:t>5</w:t>
+            </w:r>
+            <w:r>
+              <w:rPr>
+                <w:rFonts w:asciiTheme="minorHAnsi" w:eastAsiaTheme="minorEastAsia" w:hAnsiTheme="minorHAnsi"/>
+                <w:b w:val="0"/>
+                <w:bCs w:val="0"/>
+                <w:kern w:val="2"/>
+                <w:szCs w:val="24"/>
+                <w14:ligatures w14:val="standardContextual"/>
+              </w:rPr>
+              <w:tab/>
+            </w:r>
+            <w:r>
+              <w:rPr>
+                <w:rStyle w:val="Hyperlink"/>
+              </w:rPr>
+              <w:t>Technical Implementation</w:t>
+            </w:r>
+            <w:r>
+              <w:rPr>
+                <w:webHidden/>
+              </w:rPr>
+              <w:tab/>
+            </w:r>
+            <w:r>
+              <w:rPr>
+                <w:webHidden/>
+              </w:rPr>
+              <w:fldChar w:fldCharType="begin"/>
+            </w:r>
+            <w:r>
+              <w:rPr>
+                <w:webHidden/>
+              </w:rPr>
+              <w:instrText xml:space="preserve"> PAGEREF _Toc200208545 \h </w:instrText>
+            </w:r>
+            <w:r>
+              <w:rPr>
+                <w:webHidden/>
+              </w:rPr>
+            </w:r>
+            <w:r>
+              <w:rPr>
+                <w:webHidden/>
+              </w:rPr>
+              <w:fldChar w:fldCharType="separate"/>
+            </w:r>
+            <w:r>
+              <w:rPr>
+                <w:webHidden/>
+              </w:rPr>
+              <w:t>7</w:t>
+            </w:r>
+            <w:r>
+              <w:rPr>
+                <w:webHidden/>
+              </w:rPr>
+              <w:fldChar w:fldCharType="end"/>
+            </w:r>
+          </w:hyperlink>
+        </w:p>
+        <w:p>
+          <w:pPr>
+            <w:pStyle w:val="TOC2"/>
+            <w:tabs>
+              <w:tab w:val="left" w:pos="960"/>
+            </w:tabs>
+            <w:rPr>
+              <w:rFonts w:asciiTheme="minorHAnsi" w:eastAsiaTheme="minorEastAsia" w:hAnsiTheme="minorHAnsi"/>
+              <w:noProof/>
+              <w:kern w:val="2"/>
+              <w:szCs w:val="24"/>
+              <w14:ligatures w14:val="standardContextual"/>
+            </w:rPr>
+          </w:pPr>
+          <w:hyperlink w:anchor="_Toc200208546" w:history="1">
+            <w:r>
+              <w:rPr>
+                <w:rStyle w:val="Hyperlink"/>
+                <w:noProof/>
+              </w:rPr>
+              <w:t>5.1</w:t>
+            </w:r>
+            <w:r>
+              <w:rPr>
+                <w:rFonts w:asciiTheme="minorHAnsi" w:eastAsiaTheme="minorEastAsia" w:hAnsiTheme="minorHAnsi"/>
+                <w:noProof/>
+                <w:kern w:val="2"/>
+                <w:szCs w:val="24"/>
+                <w14:ligatures w14:val="standardContextual"/>
+              </w:rPr>
+              <w:tab/>
+            </w:r>
+            <w:r>
+              <w:rPr>
+                <w:rStyle w:val="Hyperlink"/>
+                <w:noProof/>
+              </w:rPr>
+              <w:t>Database Query Optimization</w:t>
+            </w:r>
+            <w:r>
+              <w:rPr>
+                <w:noProof/>
+                <w:webHidden/>
+              </w:rPr>
+              <w:tab/>
+            </w:r>
+            <w:r>
+              <w:rPr>
+                <w:noProof/>
+                <w:webHidden/>
+              </w:rPr>
+              <w:fldChar w:fldCharType="begin"/>
+            </w:r>
+            <w:r>
+              <w:rPr>
+                <w:noProof/>
+                <w:webHidden/>
+              </w:rPr>
+              <w:instrText xml:space="preserve"> PAGEREF _Toc200208546 \h </w:instrText>
+            </w:r>
+            <w:r>
+              <w:rPr>
+                <w:noProof/>
+                <w:webHidden/>
+              </w:rPr>
+            </w:r>
+            <w:r>
+              <w:rPr>
+                <w:noProof/>
+                <w:webHidden/>
+              </w:rPr>
+              <w:fldChar w:fldCharType="separate"/>
+            </w:r>
+            <w:r>
+              <w:rPr>
+                <w:noProof/>
+                <w:webHidden/>
+              </w:rPr>
+              <w:t>7</w:t>
+            </w:r>
+            <w:r>
+              <w:rPr>
+                <w:noProof/>
+                <w:webHidden/>
+              </w:rPr>
+              <w:fldChar w:fldCharType="end"/>
+            </w:r>
+          </w:hyperlink>
+        </w:p>
+        <w:p>
+          <w:pPr>
+            <w:pStyle w:val="TOC1"/>
+            <w:rPr>
+              <w:rFonts w:asciiTheme="minorHAnsi" w:eastAsiaTheme="minorEastAsia" w:hAnsiTheme="minorHAnsi"/>
+              <w:b w:val="0"/>
+              <w:bCs w:val="0"/>
+              <w:kern w:val="2"/>
+              <w:szCs w:val="24"/>
+              <w14:ligatures w14:val="standardContextual"/>
+            </w:rPr>
+          </w:pPr>
+          <w:hyperlink w:anchor="_Toc200208547" w:history="1">
+            <w:r>
+              <w:rPr>
+                <w:rStyle w:val="Hyperlink"/>
+              </w:rPr>
+              <w:t>6</w:t>
+            </w:r>
+            <w:r>
+              <w:rPr>
+                <w:rFonts w:asciiTheme="minorHAnsi" w:eastAsiaTheme="minorEastAsia" w:hAnsiTheme="minorHAnsi"/>
+                <w:b w:val="0"/>
+                <w:bCs w:val="0"/>
+                <w:kern w:val="2"/>
+                <w:szCs w:val="24"/>
+                <w14:ligatures w14:val="standardContextual"/>
+              </w:rPr>
+              <w:tab/>
+            </w:r>
+            <w:r>
+              <w:rPr>
+                <w:rStyle w:val="Hyperlink"/>
+              </w:rPr>
+              <w:t>Results and Analysis</w:t>
+            </w:r>
+            <w:r>
+              <w:rPr>
+                <w:webHidden/>
+              </w:rPr>
+              <w:tab/>
+            </w:r>
+            <w:r>
+              <w:rPr>
+                <w:webHidden/>
+              </w:rPr>
+              <w:fldChar w:fldCharType="begin"/>
+            </w:r>
+            <w:r>
+              <w:rPr>
+                <w:webHidden/>
+              </w:rPr>
+              <w:instrText xml:space="preserve"> PAGEREF _Toc200208547 \h </w:instrText>
+            </w:r>
+            <w:r>
+              <w:rPr>
+                <w:webHidden/>
+              </w:rPr>
+            </w:r>
+            <w:r>
+              <w:rPr>
+                <w:webHidden/>
+              </w:rPr>
+              <w:fldChar w:fldCharType="separate"/>
+            </w:r>
+            <w:r>
+              <w:rPr>
+                <w:webHidden/>
+              </w:rPr>
+              <w:t>9</w:t>
+            </w:r>
+            <w:r>
+              <w:rPr>
+                <w:webHidden/>
+              </w:rPr>
+              <w:fldChar w:fldCharType="end"/>
+            </w:r>
+          </w:hyperlink>
+        </w:p>
+        <w:p>
+          <w:pPr>
+            <w:pStyle w:val="TOC1"/>
+            <w:rPr>
+              <w:rFonts w:asciiTheme="minorHAnsi" w:eastAsiaTheme="minorEastAsia" w:hAnsiTheme="minorHAnsi"/>
+              <w:b w:val="0"/>
+              <w:bCs w:val="0"/>
+              <w:kern w:val="2"/>
+              <w:szCs w:val="24"/>
+              <w14:ligatures w14:val="standardContextual"/>
+            </w:rPr>
+          </w:pPr>
+          <w:hyperlink w:anchor="_Toc200208548" w:history="1">
+            <w:r>
+              <w:rPr>
+                <w:rStyle w:val="Hyperlink"/>
+              </w:rPr>
+              <w:t>7</w:t>
+            </w:r>
+            <w:r>
+              <w:rPr>
+                <w:rFonts w:asciiTheme="minorHAnsi" w:eastAsiaTheme="minorEastAsia" w:hAnsiTheme="minorHAnsi"/>
+                <w:b w:val="0"/>
+                <w:bCs w:val="0"/>
+                <w:kern w:val="2"/>
+                <w:szCs w:val="24"/>
+                <w14:ligatures w14:val="standardContextual"/>
+              </w:rPr>
+              <w:tab/>
+            </w:r>
+            <w:r>
+              <w:rPr>
+                <w:rStyle w:val="Hyperlink"/>
+              </w:rPr>
               <w:t>Conclusion</w:t>
             </w:r>
             <w:r>
@@ -1342,7 +2288,7 @@
               <w:rPr>
                 <w:webHidden/>
               </w:rPr>
-              <w:instrText xml:space="preserve"> PAGEREF _Toc195538786 \h </w:instrText>
+              <w:instrText xml:space="preserve"> PAGEREF _Toc200208548 \h </w:instrText>
             </w:r>
             <w:r>
               <w:rPr>
@@ -1359,7 +2305,7 @@
               <w:rPr>
                 <w:webHidden/>
               </w:rPr>
-              <w:t>6</w:t>
+              <w:t>10</w:t>
             </w:r>
             <w:r>
               <w:rPr>
@@ -1398,78 +2344,6 @@
     </w:sdt>
     <w:p>
       <w:pPr>
-        <w:rPr>
-          <w:bCs/>
-          <w:noProof/>
-        </w:rPr>
-      </w:pPr>
-    </w:p>
-    <w:p>
-      <w:pPr>
-        <w:rPr>
-          <w:bCs/>
-          <w:noProof/>
-        </w:rPr>
-      </w:pPr>
-    </w:p>
-    <w:p>
-      <w:pPr>
-        <w:rPr>
-          <w:bCs/>
-          <w:noProof/>
-        </w:rPr>
-      </w:pPr>
-    </w:p>
-    <w:p>
-      <w:pPr>
-        <w:rPr>
-          <w:bCs/>
-          <w:noProof/>
-        </w:rPr>
-      </w:pPr>
-    </w:p>
-    <w:p>
-      <w:pPr>
-        <w:rPr>
-          <w:bCs/>
-          <w:noProof/>
-        </w:rPr>
-      </w:pPr>
-    </w:p>
-    <w:p>
-      <w:pPr>
-        <w:rPr>
-          <w:bCs/>
-          <w:noProof/>
-        </w:rPr>
-      </w:pPr>
-    </w:p>
-    <w:p>
-      <w:pPr>
-        <w:rPr>
-          <w:bCs/>
-          <w:noProof/>
-        </w:rPr>
-      </w:pPr>
-    </w:p>
-    <w:p>
-      <w:pPr>
-        <w:rPr>
-          <w:bCs/>
-          <w:noProof/>
-        </w:rPr>
-      </w:pPr>
-    </w:p>
-    <w:p>
-      <w:pPr>
-        <w:rPr>
-          <w:bCs/>
-          <w:noProof/>
-        </w:rPr>
-      </w:pPr>
-    </w:p>
-    <w:p>
-      <w:pPr>
         <w:sectPr>
           <w:headerReference w:type="default" r:id="rId9"/>
           <w:footerReference w:type="default" r:id="rId10"/>
@@ -1492,7 +2366,7 @@
         <w:spacing w:before="0"/>
         <w:ind w:left="0"/>
       </w:pPr>
-      <w:bookmarkStart w:id="2" w:name="_Toc195538777"/>
+      <w:bookmarkStart w:id="2" w:name="_Toc200208528"/>
       <w:r>
         <w:lastRenderedPageBreak/>
         <w:t>Introduction</w:t>
@@ -1504,7 +2378,7 @@
         <w:pStyle w:val="Heading2"/>
         <w:ind w:left="0"/>
       </w:pPr>
-      <w:bookmarkStart w:id="3" w:name="_Toc195538778"/>
+      <w:bookmarkStart w:id="3" w:name="_Toc200208529"/>
       <w:r>
         <w:t>Motivation</w:t>
       </w:r>
@@ -1530,7 +2404,7 @@
         <w:spacing w:before="200"/>
         <w:ind w:left="0"/>
       </w:pPr>
-      <w:bookmarkStart w:id="4" w:name="_Toc195538779"/>
+      <w:bookmarkStart w:id="4" w:name="_Toc200208530"/>
       <w:r>
         <w:t>Goal</w:t>
       </w:r>
@@ -1670,7 +2544,7 @@
         <w:spacing w:before="200"/>
         <w:ind w:left="144" w:hanging="720"/>
       </w:pPr>
-      <w:bookmarkStart w:id="5" w:name="_Toc195538780"/>
+      <w:bookmarkStart w:id="5" w:name="_Toc200208531"/>
       <w:r>
         <w:t>Approach</w:t>
       </w:r>
@@ -1704,7 +2578,7 @@
         <w:spacing w:before="0"/>
         <w:ind w:left="0"/>
       </w:pPr>
-      <w:bookmarkStart w:id="6" w:name="_Toc195538781"/>
+      <w:bookmarkStart w:id="6" w:name="_Toc200208532"/>
       <w:r>
         <w:lastRenderedPageBreak/>
         <w:t>Methodology</w:t>
@@ -1724,9 +2598,11 @@
       <w:pPr>
         <w:pStyle w:val="Heading2"/>
       </w:pPr>
+      <w:bookmarkStart w:id="7" w:name="_Toc200208533"/>
       <w:r>
         <w:t>Phase 1: Data Analysis and Restructuring</w:t>
       </w:r>
+      <w:bookmarkEnd w:id="7"/>
     </w:p>
     <w:p/>
     <w:p>
@@ -1749,9 +2625,11 @@
       <w:pPr>
         <w:pStyle w:val="Heading2"/>
       </w:pPr>
+      <w:bookmarkStart w:id="8" w:name="_Toc200208534"/>
       <w:r>
         <w:t>Phase 2: Database Implementation</w:t>
       </w:r>
+      <w:bookmarkEnd w:id="8"/>
     </w:p>
     <w:p/>
     <w:p>
@@ -1774,9 +2652,11 @@
       <w:pPr>
         <w:pStyle w:val="Heading2"/>
       </w:pPr>
+      <w:bookmarkStart w:id="9" w:name="_Toc200208535"/>
       <w:r>
         <w:t>Phase 3: Web Application Development</w:t>
       </w:r>
+      <w:bookmarkEnd w:id="9"/>
     </w:p>
     <w:p/>
     <w:p>
@@ -1799,9 +2679,11 @@
       <w:pPr>
         <w:pStyle w:val="Heading2"/>
       </w:pPr>
+      <w:bookmarkStart w:id="10" w:name="_Toc200208536"/>
       <w:r>
         <w:t>Phase 4: Testing and Optimization</w:t>
       </w:r>
+      <w:bookmarkEnd w:id="10"/>
     </w:p>
     <w:p/>
     <w:p>
@@ -1848,18 +2730,22 @@
         <w:pStyle w:val="Heading1"/>
         <w:ind w:left="0"/>
       </w:pPr>
+      <w:bookmarkStart w:id="11" w:name="_Toc200208537"/>
       <w:r>
         <w:t>Processing and Database Implementation</w:t>
       </w:r>
+      <w:bookmarkEnd w:id="11"/>
     </w:p>
     <w:p>
       <w:pPr>
         <w:pStyle w:val="Heading2"/>
         <w:ind w:left="0"/>
       </w:pPr>
+      <w:bookmarkStart w:id="12" w:name="_Toc200208538"/>
       <w:r>
         <w:t>CSV Data Transformation</w:t>
       </w:r>
+      <w:bookmarkEnd w:id="12"/>
     </w:p>
     <w:p>
       <w:r>
@@ -2000,8 +2886,13 @@
       </w:pPr>
       <w:r>
         <w:lastRenderedPageBreak/>
-        <w:t xml:space="preserve"> Neo4j Graph Database Setup</w:t>
-      </w:r>
+        <w:t xml:space="preserve"> </w:t>
+      </w:r>
+      <w:bookmarkStart w:id="13" w:name="_Toc200208539"/>
+      <w:r>
+        <w:t>Neo4j Graph Database Setup</w:t>
+      </w:r>
+      <w:bookmarkEnd w:id="13"/>
     </w:p>
     <w:p>
       <w:r>
@@ -2531,10 +3422,12 @@
       <w:pPr>
         <w:pStyle w:val="Heading2"/>
       </w:pPr>
+      <w:bookmarkStart w:id="14" w:name="_Toc200208540"/>
       <w:r>
         <w:lastRenderedPageBreak/>
         <w:t>Online Database Integration</w:t>
       </w:r>
+      <w:bookmarkEnd w:id="14"/>
     </w:p>
     <w:p>
       <w:r>
@@ -2589,17 +3482,21 @@
       <w:pPr>
         <w:pStyle w:val="Heading1"/>
       </w:pPr>
+      <w:bookmarkStart w:id="15" w:name="_Toc200208541"/>
       <w:r>
         <w:t>Web Application Development</w:t>
       </w:r>
+      <w:bookmarkEnd w:id="15"/>
     </w:p>
     <w:p>
       <w:pPr>
         <w:pStyle w:val="Heading2"/>
       </w:pPr>
+      <w:bookmarkStart w:id="16" w:name="_Toc200208542"/>
       <w:r>
         <w:t>Frontend Visualization</w:t>
       </w:r>
+      <w:bookmarkEnd w:id="16"/>
     </w:p>
     <w:p>
       <w:r>
@@ -2754,10 +3651,12 @@
       <w:pPr>
         <w:pStyle w:val="Heading2"/>
       </w:pPr>
+      <w:bookmarkStart w:id="17" w:name="_Toc200208543"/>
       <w:r>
         <w:lastRenderedPageBreak/>
         <w:t>Interactive Features</w:t>
       </w:r>
+      <w:bookmarkEnd w:id="17"/>
     </w:p>
     <w:p>
       <w:r>
@@ -2941,10 +3840,12 @@
       <w:pPr>
         <w:pStyle w:val="Heading2"/>
       </w:pPr>
+      <w:bookmarkStart w:id="18" w:name="_Toc200208544"/>
       <w:r>
         <w:lastRenderedPageBreak/>
         <w:t>User Interface Design</w:t>
       </w:r>
+      <w:bookmarkEnd w:id="18"/>
     </w:p>
     <w:p>
       <w:r>
@@ -3070,17 +3971,21 @@
       <w:pPr>
         <w:pStyle w:val="Heading1"/>
       </w:pPr>
+      <w:bookmarkStart w:id="19" w:name="_Toc200208545"/>
       <w:r>
         <w:t>Technical Implementation</w:t>
       </w:r>
+      <w:bookmarkEnd w:id="19"/>
     </w:p>
     <w:p>
       <w:pPr>
         <w:pStyle w:val="Heading2"/>
       </w:pPr>
+      <w:bookmarkStart w:id="20" w:name="_Toc200208546"/>
       <w:r>
         <w:t>Database Query Optimization</w:t>
       </w:r>
+      <w:bookmarkEnd w:id="20"/>
     </w:p>
     <w:p>
       <w:r>
@@ -3433,9 +4338,11 @@
       <w:pPr>
         <w:pStyle w:val="Heading1"/>
       </w:pPr>
+      <w:bookmarkStart w:id="21" w:name="_Toc200208547"/>
       <w:r>
         <w:t>Results and Analysis</w:t>
       </w:r>
+      <w:bookmarkEnd w:id="21"/>
     </w:p>
     <w:p>
       <w:r>
@@ -3647,10 +4554,12 @@
       <w:pPr>
         <w:pStyle w:val="Heading1"/>
       </w:pPr>
+      <w:bookmarkStart w:id="22" w:name="_Toc200208548"/>
       <w:r>
         <w:lastRenderedPageBreak/>
         <w:t>Conclusion</w:t>
       </w:r>
+      <w:bookmarkEnd w:id="22"/>
     </w:p>
     <w:p>
       <w:r>
@@ -13041,6 +13950,7 @@
   <w:style w:type="character" w:default="1" w:styleId="DefaultParagraphFont">
     <w:name w:val="Default Paragraph Font"/>
     <w:uiPriority w:val="1"/>
+    <w:semiHidden/>
     <w:unhideWhenUsed/>
   </w:style>
   <w:style w:type="table" w:default="1" w:styleId="TableNormal">

</xml_diff>

<commit_message>
change name of studnets
</commit_message>
<xml_diff>
--- a/Report.docx
+++ b/Report.docx
@@ -318,6 +318,9 @@
           <w:r>
             <w:t>Elyesa Duru</w:t>
           </w:r>
+          <w:r>
+            <w:t xml:space="preserve"> (50251140)</w:t>
+          </w:r>
         </w:p>
         <w:p>
           <w:pPr>
@@ -350,6 +353,17 @@
           </w:pPr>
           <w:r>
             <w:t xml:space="preserve">                                                                    Dilara</w:t>
+          </w:r>
+          <w:r>
+            <w:t xml:space="preserve"> </w:t>
+          </w:r>
+          <w:proofErr w:type="spellStart"/>
+          <w:r>
+            <w:t>Alkanalka</w:t>
+          </w:r>
+          <w:proofErr w:type="spellEnd"/>
+          <w:r>
+            <w:t xml:space="preserve"> ()</w:t>
           </w:r>
         </w:p>
         <w:p>
@@ -422,7 +436,7 @@
       <w:sdtContent>
         <w:p>
           <w:pPr>
-            <w:pStyle w:val="Inhaltsverzeichnisberschrift"/>
+            <w:pStyle w:val="TOCHeading"/>
             <w:numPr>
               <w:ilvl w:val="0"/>
               <w:numId w:val="0"/>
@@ -436,7 +450,7 @@
         </w:p>
         <w:p>
           <w:pPr>
-            <w:pStyle w:val="Verzeichnis1"/>
+            <w:pStyle w:val="TOC1"/>
             <w:rPr>
               <w:rFonts w:asciiTheme="minorHAnsi" w:eastAsiaTheme="minorEastAsia" w:hAnsiTheme="minorHAnsi"/>
               <w:b w:val="0"/>
@@ -524,7 +538,7 @@
         </w:p>
         <w:p>
           <w:pPr>
-            <w:pStyle w:val="Verzeichnis2"/>
+            <w:pStyle w:val="TOC2"/>
             <w:tabs>
               <w:tab w:val="left" w:pos="960"/>
             </w:tabs>
@@ -613,7 +627,7 @@
         </w:p>
         <w:p>
           <w:pPr>
-            <w:pStyle w:val="Verzeichnis2"/>
+            <w:pStyle w:val="TOC2"/>
             <w:tabs>
               <w:tab w:val="left" w:pos="960"/>
             </w:tabs>
@@ -702,7 +716,7 @@
         </w:p>
         <w:p>
           <w:pPr>
-            <w:pStyle w:val="Verzeichnis2"/>
+            <w:pStyle w:val="TOC2"/>
             <w:tabs>
               <w:tab w:val="left" w:pos="960"/>
             </w:tabs>
@@ -791,7 +805,7 @@
         </w:p>
         <w:p>
           <w:pPr>
-            <w:pStyle w:val="Verzeichnis1"/>
+            <w:pStyle w:val="TOC1"/>
             <w:rPr>
               <w:rFonts w:asciiTheme="minorHAnsi" w:eastAsiaTheme="minorEastAsia" w:hAnsiTheme="minorHAnsi"/>
               <w:b w:val="0"/>
@@ -870,7 +884,7 @@
         </w:p>
         <w:p>
           <w:pPr>
-            <w:pStyle w:val="Verzeichnis2"/>
+            <w:pStyle w:val="TOC2"/>
             <w:tabs>
               <w:tab w:val="left" w:pos="960"/>
             </w:tabs>
@@ -959,7 +973,7 @@
         </w:p>
         <w:p>
           <w:pPr>
-            <w:pStyle w:val="Verzeichnis2"/>
+            <w:pStyle w:val="TOC2"/>
             <w:tabs>
               <w:tab w:val="left" w:pos="960"/>
             </w:tabs>
@@ -1048,7 +1062,7 @@
         </w:p>
         <w:p>
           <w:pPr>
-            <w:pStyle w:val="Verzeichnis2"/>
+            <w:pStyle w:val="TOC2"/>
             <w:tabs>
               <w:tab w:val="left" w:pos="960"/>
             </w:tabs>
@@ -1137,7 +1151,7 @@
         </w:p>
         <w:p>
           <w:pPr>
-            <w:pStyle w:val="Verzeichnis2"/>
+            <w:pStyle w:val="TOC2"/>
             <w:tabs>
               <w:tab w:val="left" w:pos="960"/>
             </w:tabs>
@@ -1226,7 +1240,7 @@
         </w:p>
         <w:p>
           <w:pPr>
-            <w:pStyle w:val="Verzeichnis1"/>
+            <w:pStyle w:val="TOC1"/>
             <w:rPr>
               <w:rFonts w:asciiTheme="minorHAnsi" w:eastAsiaTheme="minorEastAsia" w:hAnsiTheme="minorHAnsi"/>
               <w:b w:val="0"/>
@@ -1305,7 +1319,7 @@
         </w:p>
         <w:p>
           <w:pPr>
-            <w:pStyle w:val="Verzeichnis2"/>
+            <w:pStyle w:val="TOC2"/>
             <w:tabs>
               <w:tab w:val="left" w:pos="960"/>
             </w:tabs>
@@ -1394,7 +1408,7 @@
         </w:p>
         <w:p>
           <w:pPr>
-            <w:pStyle w:val="Verzeichnis2"/>
+            <w:pStyle w:val="TOC2"/>
             <w:tabs>
               <w:tab w:val="left" w:pos="960"/>
             </w:tabs>
@@ -1483,7 +1497,7 @@
         </w:p>
         <w:p>
           <w:pPr>
-            <w:pStyle w:val="Verzeichnis2"/>
+            <w:pStyle w:val="TOC2"/>
             <w:tabs>
               <w:tab w:val="left" w:pos="960"/>
             </w:tabs>
@@ -1572,7 +1586,7 @@
         </w:p>
         <w:p>
           <w:pPr>
-            <w:pStyle w:val="Verzeichnis1"/>
+            <w:pStyle w:val="TOC1"/>
             <w:rPr>
               <w:rFonts w:asciiTheme="minorHAnsi" w:eastAsiaTheme="minorEastAsia" w:hAnsiTheme="minorHAnsi"/>
               <w:b w:val="0"/>
@@ -1651,7 +1665,7 @@
         </w:p>
         <w:p>
           <w:pPr>
-            <w:pStyle w:val="Verzeichnis2"/>
+            <w:pStyle w:val="TOC2"/>
             <w:tabs>
               <w:tab w:val="left" w:pos="960"/>
             </w:tabs>
@@ -1740,7 +1754,7 @@
         </w:p>
         <w:p>
           <w:pPr>
-            <w:pStyle w:val="Verzeichnis2"/>
+            <w:pStyle w:val="TOC2"/>
             <w:tabs>
               <w:tab w:val="left" w:pos="960"/>
             </w:tabs>
@@ -1829,7 +1843,7 @@
         </w:p>
         <w:p>
           <w:pPr>
-            <w:pStyle w:val="Verzeichnis2"/>
+            <w:pStyle w:val="TOC2"/>
             <w:tabs>
               <w:tab w:val="left" w:pos="960"/>
             </w:tabs>
@@ -1918,7 +1932,7 @@
         </w:p>
         <w:p>
           <w:pPr>
-            <w:pStyle w:val="Verzeichnis1"/>
+            <w:pStyle w:val="TOC1"/>
             <w:rPr>
               <w:rFonts w:asciiTheme="minorHAnsi" w:eastAsiaTheme="minorEastAsia" w:hAnsiTheme="minorHAnsi"/>
               <w:b w:val="0"/>
@@ -1997,7 +2011,7 @@
         </w:p>
         <w:p>
           <w:pPr>
-            <w:pStyle w:val="Verzeichnis2"/>
+            <w:pStyle w:val="TOC2"/>
             <w:tabs>
               <w:tab w:val="left" w:pos="960"/>
             </w:tabs>
@@ -2086,7 +2100,7 @@
         </w:p>
         <w:p>
           <w:pPr>
-            <w:pStyle w:val="Verzeichnis1"/>
+            <w:pStyle w:val="TOC1"/>
             <w:rPr>
               <w:rFonts w:asciiTheme="minorHAnsi" w:eastAsiaTheme="minorEastAsia" w:hAnsiTheme="minorHAnsi"/>
               <w:b w:val="0"/>
@@ -2165,7 +2179,7 @@
         </w:p>
         <w:p>
           <w:pPr>
-            <w:pStyle w:val="Verzeichnis1"/>
+            <w:pStyle w:val="TOC1"/>
             <w:rPr>
               <w:rFonts w:asciiTheme="minorHAnsi" w:eastAsiaTheme="minorEastAsia" w:hAnsiTheme="minorHAnsi"/>
               <w:b w:val="0"/>
@@ -2285,7 +2299,7 @@
     </w:p>
     <w:p>
       <w:pPr>
-        <w:pStyle w:val="berschrift1"/>
+        <w:pStyle w:val="Heading1"/>
         <w:numPr>
           <w:ilvl w:val="0"/>
           <w:numId w:val="3"/>
@@ -2302,7 +2316,7 @@
     </w:p>
     <w:p>
       <w:pPr>
-        <w:pStyle w:val="berschrift2"/>
+        <w:pStyle w:val="Heading2"/>
         <w:ind w:left="0"/>
       </w:pPr>
       <w:bookmarkStart w:id="3" w:name="_Toc200208529"/>
@@ -2327,7 +2341,7 @@
     </w:p>
     <w:p>
       <w:pPr>
-        <w:pStyle w:val="berschrift2"/>
+        <w:pStyle w:val="Heading2"/>
         <w:spacing w:before="200"/>
         <w:ind w:left="0"/>
       </w:pPr>
@@ -2467,7 +2481,7 @@
     </w:p>
     <w:p>
       <w:pPr>
-        <w:pStyle w:val="berschrift2"/>
+        <w:pStyle w:val="Heading2"/>
         <w:spacing w:before="200"/>
         <w:ind w:left="144" w:hanging="720"/>
       </w:pPr>
@@ -2501,7 +2515,7 @@
     </w:p>
     <w:p>
       <w:pPr>
-        <w:pStyle w:val="berschrift1"/>
+        <w:pStyle w:val="Heading1"/>
         <w:spacing w:before="0"/>
         <w:ind w:left="0"/>
       </w:pPr>
@@ -2523,7 +2537,7 @@
     <w:p/>
     <w:p>
       <w:pPr>
-        <w:pStyle w:val="berschrift2"/>
+        <w:pStyle w:val="Heading2"/>
       </w:pPr>
       <w:bookmarkStart w:id="7" w:name="_Toc200208533"/>
       <w:r>
@@ -2550,7 +2564,7 @@
     <w:p/>
     <w:p>
       <w:pPr>
-        <w:pStyle w:val="berschrift2"/>
+        <w:pStyle w:val="Heading2"/>
       </w:pPr>
       <w:bookmarkStart w:id="8" w:name="_Toc200208534"/>
       <w:r>
@@ -2577,7 +2591,7 @@
     <w:p/>
     <w:p>
       <w:pPr>
-        <w:pStyle w:val="berschrift2"/>
+        <w:pStyle w:val="Heading2"/>
       </w:pPr>
       <w:bookmarkStart w:id="9" w:name="_Toc200208535"/>
       <w:r>
@@ -2604,7 +2618,7 @@
     <w:p/>
     <w:p>
       <w:pPr>
-        <w:pStyle w:val="berschrift2"/>
+        <w:pStyle w:val="Heading2"/>
       </w:pPr>
       <w:bookmarkStart w:id="10" w:name="_Toc200208536"/>
       <w:r>
@@ -2654,7 +2668,7 @@
     </w:p>
     <w:p>
       <w:pPr>
-        <w:pStyle w:val="berschrift1"/>
+        <w:pStyle w:val="Heading1"/>
         <w:ind w:left="0"/>
       </w:pPr>
       <w:bookmarkStart w:id="11" w:name="_Toc200208537"/>
@@ -2665,7 +2679,7 @@
     </w:p>
     <w:p>
       <w:pPr>
-        <w:pStyle w:val="berschrift2"/>
+        <w:pStyle w:val="Heading2"/>
         <w:ind w:left="0"/>
       </w:pPr>
       <w:bookmarkStart w:id="12" w:name="_Toc200208538"/>
@@ -2702,7 +2716,23 @@
         </w:numPr>
       </w:pPr>
       <w:r>
-        <w:t>relationships.csv: Relationship data (Start_ID, End_ID, Type)</w:t>
+        <w:t>relationships.csv: Relationship data (</w:t>
+      </w:r>
+      <w:proofErr w:type="spellStart"/>
+      <w:r>
+        <w:t>Start_ID</w:t>
+      </w:r>
+      <w:proofErr w:type="spellEnd"/>
+      <w:r>
+        <w:t xml:space="preserve">, </w:t>
+      </w:r>
+      <w:proofErr w:type="spellStart"/>
+      <w:r>
+        <w:t>End_ID</w:t>
+      </w:r>
+      <w:proofErr w:type="spellEnd"/>
+      <w:r>
+        <w:t>, Type)</w:t>
       </w:r>
     </w:p>
     <w:p>
@@ -2722,7 +2752,15 @@
         </w:numPr>
       </w:pPr>
       <w:r>
-        <w:t>Single CSV file format: char1Label, char1Type, relationLabel, char2Label, char2Type</w:t>
+        <w:t xml:space="preserve">Single CSV file format: char1Label, char1Type, </w:t>
+      </w:r>
+      <w:proofErr w:type="spellStart"/>
+      <w:r>
+        <w:t>relationLabel</w:t>
+      </w:r>
+      <w:proofErr w:type="spellEnd"/>
+      <w:r>
+        <w:t>, char2Label, char2Type</w:t>
       </w:r>
     </w:p>
     <w:p>
@@ -2741,13 +2779,26 @@
     </w:p>
     <w:p>
       <w:r>
-        <w:t>nodes.csv: Zeus,Zeus,Olympian god</w:t>
-      </w:r>
-    </w:p>
-    <w:p>
-      <w:r>
-        <w:t>relationships.csv: Zeus,Hera,spouse</w:t>
-      </w:r>
+        <w:t xml:space="preserve">nodes.csv: </w:t>
+      </w:r>
+      <w:proofErr w:type="spellStart"/>
+      <w:r>
+        <w:t>Zeus,Zeus,Olympian</w:t>
+      </w:r>
+      <w:proofErr w:type="spellEnd"/>
+      <w:r>
+        <w:t xml:space="preserve"> god</w:t>
+      </w:r>
+    </w:p>
+    <w:p>
+      <w:r>
+        <w:t xml:space="preserve">relationships.csv: </w:t>
+      </w:r>
+      <w:proofErr w:type="spellStart"/>
+      <w:r>
+        <w:t>Zeus,Hera,spouse</w:t>
+      </w:r>
+      <w:proofErr w:type="spellEnd"/>
     </w:p>
     <w:p/>
     <w:p>
@@ -2756,13 +2807,23 @@
       </w:r>
     </w:p>
     <w:p>
-      <w:r>
-        <w:t>Zeus,Olympian god,spouse,Hera,goddess</w:t>
-      </w:r>
-    </w:p>
-    <w:p>
-      <w:pPr>
-        <w:pStyle w:val="berschrift2"/>
+      <w:proofErr w:type="spellStart"/>
+      <w:r>
+        <w:t>Zeus,Olympian</w:t>
+      </w:r>
+      <w:proofErr w:type="spellEnd"/>
+      <w:r>
+        <w:t xml:space="preserve"> </w:t>
+      </w:r>
+      <w:proofErr w:type="spellStart"/>
+      <w:r>
+        <w:t>god,spouse,Hera,goddess</w:t>
+      </w:r>
+      <w:proofErr w:type="spellEnd"/>
+    </w:p>
+    <w:p>
+      <w:pPr>
+        <w:pStyle w:val="Heading2"/>
       </w:pPr>
       <w:r>
         <w:lastRenderedPageBreak/>
@@ -2885,7 +2946,29 @@
           <w:sz w:val="18"/>
           <w:szCs w:val="18"/>
         </w:rPr>
-        <w:t xml:space="preserve">MERGE (a:Entity {id: row.char1Label}) </w:t>
+        <w:t>MERGE (</w:t>
+      </w:r>
+      <w:proofErr w:type="spellStart"/>
+      <w:r>
+        <w:rPr>
+          <w:i/>
+          <w:iCs/>
+          <w:color w:val="1F497D" w:themeColor="text2"/>
+          <w:sz w:val="18"/>
+          <w:szCs w:val="18"/>
+        </w:rPr>
+        <w:t>a:Entity</w:t>
+      </w:r>
+      <w:proofErr w:type="spellEnd"/>
+      <w:r>
+        <w:rPr>
+          <w:i/>
+          <w:iCs/>
+          <w:color w:val="1F497D" w:themeColor="text2"/>
+          <w:sz w:val="18"/>
+          <w:szCs w:val="18"/>
+        </w:rPr>
+        <w:t xml:space="preserve"> {id: row.char1Label}) </w:t>
       </w:r>
     </w:p>
     <w:p>
@@ -2907,7 +2990,51 @@
           <w:sz w:val="18"/>
           <w:szCs w:val="18"/>
         </w:rPr>
-        <w:t xml:space="preserve">ON CREATE SET a.label = row.char1Label, a.type = row.char1Type </w:t>
+        <w:t xml:space="preserve">ON CREATE SET </w:t>
+      </w:r>
+      <w:proofErr w:type="spellStart"/>
+      <w:r>
+        <w:rPr>
+          <w:i/>
+          <w:iCs/>
+          <w:color w:val="1F497D" w:themeColor="text2"/>
+          <w:sz w:val="18"/>
+          <w:szCs w:val="18"/>
+        </w:rPr>
+        <w:t>a.label</w:t>
+      </w:r>
+      <w:proofErr w:type="spellEnd"/>
+      <w:r>
+        <w:rPr>
+          <w:i/>
+          <w:iCs/>
+          <w:color w:val="1F497D" w:themeColor="text2"/>
+          <w:sz w:val="18"/>
+          <w:szCs w:val="18"/>
+        </w:rPr>
+        <w:t xml:space="preserve"> = row.char1Label, </w:t>
+      </w:r>
+      <w:proofErr w:type="spellStart"/>
+      <w:r>
+        <w:rPr>
+          <w:i/>
+          <w:iCs/>
+          <w:color w:val="1F497D" w:themeColor="text2"/>
+          <w:sz w:val="18"/>
+          <w:szCs w:val="18"/>
+        </w:rPr>
+        <w:t>a.type</w:t>
+      </w:r>
+      <w:proofErr w:type="spellEnd"/>
+      <w:r>
+        <w:rPr>
+          <w:i/>
+          <w:iCs/>
+          <w:color w:val="1F497D" w:themeColor="text2"/>
+          <w:sz w:val="18"/>
+          <w:szCs w:val="18"/>
+        </w:rPr>
+        <w:t xml:space="preserve"> = row.char1Type </w:t>
       </w:r>
     </w:p>
     <w:p>
@@ -2929,7 +3056,29 @@
           <w:sz w:val="18"/>
           <w:szCs w:val="18"/>
         </w:rPr>
-        <w:t xml:space="preserve">MERGE (b:Entity {id: row.char2Label}) </w:t>
+        <w:t>MERGE (</w:t>
+      </w:r>
+      <w:proofErr w:type="spellStart"/>
+      <w:r>
+        <w:rPr>
+          <w:i/>
+          <w:iCs/>
+          <w:color w:val="1F497D" w:themeColor="text2"/>
+          <w:sz w:val="18"/>
+          <w:szCs w:val="18"/>
+        </w:rPr>
+        <w:t>b:Entity</w:t>
+      </w:r>
+      <w:proofErr w:type="spellEnd"/>
+      <w:r>
+        <w:rPr>
+          <w:i/>
+          <w:iCs/>
+          <w:color w:val="1F497D" w:themeColor="text2"/>
+          <w:sz w:val="18"/>
+          <w:szCs w:val="18"/>
+        </w:rPr>
+        <w:t xml:space="preserve"> {id: row.char2Label}) </w:t>
       </w:r>
     </w:p>
     <w:p>
@@ -2951,8 +3100,64 @@
           <w:sz w:val="18"/>
           <w:szCs w:val="18"/>
         </w:rPr>
-        <w:t>ON CREATE SET b.label = row.char2Label, b.type = row.char2Type;</w:t>
-      </w:r>
+        <w:t xml:space="preserve">ON CREATE SET </w:t>
+      </w:r>
+      <w:proofErr w:type="spellStart"/>
+      <w:r>
+        <w:rPr>
+          <w:i/>
+          <w:iCs/>
+          <w:color w:val="1F497D" w:themeColor="text2"/>
+          <w:sz w:val="18"/>
+          <w:szCs w:val="18"/>
+        </w:rPr>
+        <w:t>b.label</w:t>
+      </w:r>
+      <w:proofErr w:type="spellEnd"/>
+      <w:r>
+        <w:rPr>
+          <w:i/>
+          <w:iCs/>
+          <w:color w:val="1F497D" w:themeColor="text2"/>
+          <w:sz w:val="18"/>
+          <w:szCs w:val="18"/>
+        </w:rPr>
+        <w:t xml:space="preserve"> = row.char2Label, </w:t>
+      </w:r>
+      <w:proofErr w:type="spellStart"/>
+      <w:r>
+        <w:rPr>
+          <w:i/>
+          <w:iCs/>
+          <w:color w:val="1F497D" w:themeColor="text2"/>
+          <w:sz w:val="18"/>
+          <w:szCs w:val="18"/>
+        </w:rPr>
+        <w:t>b.type</w:t>
+      </w:r>
+      <w:proofErr w:type="spellEnd"/>
+      <w:r>
+        <w:rPr>
+          <w:i/>
+          <w:iCs/>
+          <w:color w:val="1F497D" w:themeColor="text2"/>
+          <w:sz w:val="18"/>
+          <w:szCs w:val="18"/>
+        </w:rPr>
+        <w:t xml:space="preserve"> = row.</w:t>
+      </w:r>
+      <w:proofErr w:type="gramStart"/>
+      <w:r>
+        <w:rPr>
+          <w:i/>
+          <w:iCs/>
+          <w:color w:val="1F497D" w:themeColor="text2"/>
+          <w:sz w:val="18"/>
+          <w:szCs w:val="18"/>
+        </w:rPr>
+        <w:t>char2Type;</w:t>
+      </w:r>
+      <w:proofErr w:type="gramEnd"/>
     </w:p>
     <w:p>
       <w:pPr>
@@ -3029,7 +3234,29 @@
           <w:sz w:val="18"/>
           <w:szCs w:val="18"/>
         </w:rPr>
-        <w:t xml:space="preserve">MATCH (a:Entity {id: row.char1Label}) </w:t>
+        <w:t>MATCH (</w:t>
+      </w:r>
+      <w:proofErr w:type="spellStart"/>
+      <w:r>
+        <w:rPr>
+          <w:i/>
+          <w:iCs/>
+          <w:color w:val="1F497D" w:themeColor="text2"/>
+          <w:sz w:val="18"/>
+          <w:szCs w:val="18"/>
+        </w:rPr>
+        <w:t>a:Entity</w:t>
+      </w:r>
+      <w:proofErr w:type="spellEnd"/>
+      <w:r>
+        <w:rPr>
+          <w:i/>
+          <w:iCs/>
+          <w:color w:val="1F497D" w:themeColor="text2"/>
+          <w:sz w:val="18"/>
+          <w:szCs w:val="18"/>
+        </w:rPr>
+        <w:t xml:space="preserve"> {id: row.char1Label}) </w:t>
       </w:r>
     </w:p>
     <w:p>
@@ -3051,7 +3278,29 @@
           <w:sz w:val="18"/>
           <w:szCs w:val="18"/>
         </w:rPr>
-        <w:t xml:space="preserve">MATCH (b:Entity {id: row.char2Label}) </w:t>
+        <w:t>MATCH (</w:t>
+      </w:r>
+      <w:proofErr w:type="spellStart"/>
+      <w:r>
+        <w:rPr>
+          <w:i/>
+          <w:iCs/>
+          <w:color w:val="1F497D" w:themeColor="text2"/>
+          <w:sz w:val="18"/>
+          <w:szCs w:val="18"/>
+        </w:rPr>
+        <w:t>b:Entity</w:t>
+      </w:r>
+      <w:proofErr w:type="spellEnd"/>
+      <w:r>
+        <w:rPr>
+          <w:i/>
+          <w:iCs/>
+          <w:color w:val="1F497D" w:themeColor="text2"/>
+          <w:sz w:val="18"/>
+          <w:szCs w:val="18"/>
+        </w:rPr>
+        <w:t xml:space="preserve"> {id: row.char2Label}) </w:t>
       </w:r>
     </w:p>
     <w:p>
@@ -3073,8 +3322,42 @@
           <w:sz w:val="18"/>
           <w:szCs w:val="18"/>
         </w:rPr>
-        <w:t>MERGE (a)-[:RELATED {type: row.relationLabel}]-&gt;(b);</w:t>
-      </w:r>
+        <w:t xml:space="preserve">MERGE (a)-[:RELATED {type: </w:t>
+      </w:r>
+      <w:proofErr w:type="spellStart"/>
+      <w:r>
+        <w:rPr>
+          <w:i/>
+          <w:iCs/>
+          <w:color w:val="1F497D" w:themeColor="text2"/>
+          <w:sz w:val="18"/>
+          <w:szCs w:val="18"/>
+        </w:rPr>
+        <w:t>row.relationLabel</w:t>
+      </w:r>
+      <w:proofErr w:type="spellEnd"/>
+      <w:r>
+        <w:rPr>
+          <w:i/>
+          <w:iCs/>
+          <w:color w:val="1F497D" w:themeColor="text2"/>
+          <w:sz w:val="18"/>
+          <w:szCs w:val="18"/>
+        </w:rPr>
+        <w:t>}]-&gt;(b</w:t>
+      </w:r>
+      <w:proofErr w:type="gramStart"/>
+      <w:r>
+        <w:rPr>
+          <w:i/>
+          <w:iCs/>
+          <w:color w:val="1F497D" w:themeColor="text2"/>
+          <w:sz w:val="18"/>
+          <w:szCs w:val="18"/>
+        </w:rPr>
+        <w:t>);</w:t>
+      </w:r>
+      <w:proofErr w:type="gramEnd"/>
     </w:p>
     <w:p>
       <w:pPr>
@@ -3102,7 +3385,7 @@
     </w:p>
     <w:p>
       <w:pPr>
-        <w:pStyle w:val="berschrift2"/>
+        <w:pStyle w:val="Heading2"/>
       </w:pPr>
       <w:bookmarkStart w:id="14" w:name="_Toc200208540"/>
       <w:r>
@@ -3162,7 +3445,7 @@
     </w:p>
     <w:p>
       <w:pPr>
-        <w:pStyle w:val="berschrift1"/>
+        <w:pStyle w:val="Heading1"/>
       </w:pPr>
       <w:bookmarkStart w:id="15" w:name="_Toc200208541"/>
       <w:r>
@@ -3172,7 +3455,7 @@
     </w:p>
     <w:p>
       <w:pPr>
-        <w:pStyle w:val="berschrift2"/>
+        <w:pStyle w:val="Heading2"/>
       </w:pPr>
       <w:bookmarkStart w:id="16" w:name="_Toc200208542"/>
       <w:r>
@@ -3331,7 +3614,7 @@
     </w:p>
     <w:p>
       <w:pPr>
-        <w:pStyle w:val="berschrift2"/>
+        <w:pStyle w:val="Heading2"/>
       </w:pPr>
       <w:bookmarkStart w:id="17" w:name="_Toc200208543"/>
       <w:r>
@@ -3520,7 +3803,7 @@
     <w:p/>
     <w:p>
       <w:pPr>
-        <w:pStyle w:val="berschrift2"/>
+        <w:pStyle w:val="Heading2"/>
       </w:pPr>
       <w:bookmarkStart w:id="18" w:name="_Toc200208544"/>
       <w:r>
@@ -3551,7 +3834,15 @@
         </w:numPr>
       </w:pPr>
       <w:r>
-        <w:t>Clean, minimalist layout with glassmorphism effects</w:t>
+        <w:t xml:space="preserve">Clean, minimalist layout with </w:t>
+      </w:r>
+      <w:proofErr w:type="spellStart"/>
+      <w:r>
+        <w:t>glassmorphism</w:t>
+      </w:r>
+      <w:proofErr w:type="spellEnd"/>
+      <w:r>
+        <w:t xml:space="preserve"> effects</w:t>
       </w:r>
     </w:p>
     <w:p>
@@ -3643,7 +3934,7 @@
     <w:p/>
     <w:p>
       <w:pPr>
-        <w:pStyle w:val="berschrift1"/>
+        <w:pStyle w:val="Heading1"/>
       </w:pPr>
       <w:bookmarkStart w:id="19" w:name="_Toc200208545"/>
       <w:r>
@@ -3653,7 +3944,7 @@
     </w:p>
     <w:p>
       <w:pPr>
-        <w:pStyle w:val="berschrift2"/>
+        <w:pStyle w:val="Heading2"/>
       </w:pPr>
       <w:bookmarkStart w:id="20" w:name="_Toc200208546"/>
       <w:r>
@@ -4010,7 +4301,7 @@
     <w:p/>
     <w:p>
       <w:pPr>
-        <w:pStyle w:val="berschrift1"/>
+        <w:pStyle w:val="Heading1"/>
       </w:pPr>
       <w:bookmarkStart w:id="21" w:name="_Toc200208547"/>
       <w:r>
@@ -4226,7 +4517,7 @@
     <w:p/>
     <w:p>
       <w:pPr>
-        <w:pStyle w:val="berschrift1"/>
+        <w:pStyle w:val="Heading1"/>
       </w:pPr>
       <w:bookmarkStart w:id="22" w:name="_Toc200208548"/>
       <w:r>
@@ -4420,7 +4711,7 @@
     <w:sdtContent>
       <w:p>
         <w:pPr>
-          <w:pStyle w:val="Fuzeile"/>
+          <w:pStyle w:val="Footer"/>
           <w:jc w:val="right"/>
         </w:pPr>
         <w:r>
@@ -4446,7 +4737,7 @@
   </w:sdt>
   <w:p>
     <w:pPr>
-      <w:pStyle w:val="Fuzeile"/>
+      <w:pStyle w:val="Footer"/>
     </w:pPr>
   </w:p>
 </w:ftr>
@@ -4465,7 +4756,7 @@
     <w:sdtContent>
       <w:p>
         <w:pPr>
-          <w:pStyle w:val="Fuzeile"/>
+          <w:pStyle w:val="Footer"/>
           <w:jc w:val="right"/>
         </w:pPr>
         <w:r>
@@ -4491,7 +4782,7 @@
   </w:sdt>
   <w:p>
     <w:pPr>
-      <w:pStyle w:val="Fuzeile"/>
+      <w:pStyle w:val="Footer"/>
       <w:rPr>
         <w:lang w:val="de-DE"/>
       </w:rPr>
@@ -4529,7 +4820,7 @@
 <w:hdr xmlns:wpc="http://schemas.microsoft.com/office/word/2010/wordprocessingCanvas" xmlns:cx="http://schemas.microsoft.com/office/drawing/2014/chartex" xmlns:cx1="http://schemas.microsoft.com/office/drawing/2015/9/8/chartex" xmlns:cx2="http://schemas.microsoft.com/office/drawing/2015/10/21/chartex" xmlns:cx3="http://schemas.microsoft.com/office/drawing/2016/5/9/chartex" xmlns:cx4="http://schemas.microsoft.com/office/drawing/2016/5/10/chartex" xmlns:cx5="http://schemas.microsoft.com/office/drawing/2016/5/11/chartex" xmlns:cx6="http://schemas.microsoft.com/office/drawing/2016/5/12/chartex" xmlns:cx7="http://schemas.microsoft.com/office/drawing/2016/5/13/chartex" xmlns:cx8="http://schemas.microsoft.com/office/drawing/2016/5/14/chartex" xmlns:mc="http://schemas.openxmlformats.org/markup-compatibility/2006" xmlns:aink="http://schemas.microsoft.com/office/drawing/2016/ink" xmlns:am3d="http://schemas.microsoft.com/office/drawing/2017/model3d" xmlns:o="urn:schemas-microsoft-com:office:office" xmlns:oel="http://schemas.microsoft.com/office/2019/extlst" xmlns:r="http://schemas.openxmlformats.org/officeDocument/2006/relationships" xmlns:m="http://schemas.openxmlformats.org/officeDocument/2006/math" xmlns:v="urn:schemas-microsoft-com:vml" xmlns:wp14="http://schemas.microsoft.com/office/word/2010/wordprocessingDrawing" xmlns:wp="http://schemas.openxmlformats.org/drawingml/2006/wordprocessingDrawing" xmlns:w10="urn:schemas-microsoft-com:office:word" xmlns:w="http://schemas.openxmlformats.org/wordprocessingml/2006/main" xmlns:w14="http://schemas.microsoft.com/office/word/2010/wordml" xmlns:w15="http://schemas.microsoft.com/office/word/2012/wordml" xmlns:w16cex="http://schemas.microsoft.com/office/word/2018/wordml/cex" xmlns:w16cid="http://schemas.microsoft.com/office/word/2016/wordml/cid" xmlns:w16="http://schemas.microsoft.com/office/word/2018/wordml" xmlns:w16du="http://schemas.microsoft.com/office/word/2023/wordml/word16du" xmlns:w16sdtdh="http://schemas.microsoft.com/office/word/2020/wordml/sdtdatahash" xmlns:w16sdtfl="http://schemas.microsoft.com/office/word/2024/wordml/sdtformatlock" xmlns:w16se="http://schemas.microsoft.com/office/word/2015/wordml/symex" xmlns:wpg="http://schemas.microsoft.com/office/word/2010/wordprocessingGroup" xmlns:wpi="http://schemas.microsoft.com/office/word/2010/wordprocessingInk" xmlns:wne="http://schemas.microsoft.com/office/word/2006/wordml" xmlns:wps="http://schemas.microsoft.com/office/word/2010/wordprocessingShape" mc:Ignorable="w14 w15 w16se w16cid w16 w16cex w16sdtdh w16sdtfl w16du wp14">
   <w:p>
     <w:pPr>
-      <w:pStyle w:val="Kopfzeile"/>
+      <w:pStyle w:val="Header"/>
     </w:pPr>
     <w:r>
       <w:rPr>
@@ -6303,7 +6594,7 @@
     <w:lvl w:ilvl="0">
       <w:start w:val="1"/>
       <w:numFmt w:val="decimal"/>
-      <w:pStyle w:val="berschrift1"/>
+      <w:pStyle w:val="Heading1"/>
       <w:lvlText w:val="%1"/>
       <w:lvlJc w:val="left"/>
       <w:pPr>
@@ -6316,7 +6607,7 @@
     <w:lvl w:ilvl="1">
       <w:start w:val="1"/>
       <w:numFmt w:val="decimal"/>
-      <w:pStyle w:val="berschrift2"/>
+      <w:pStyle w:val="Heading2"/>
       <w:lvlText w:val="%1.%2"/>
       <w:lvlJc w:val="left"/>
       <w:pPr>
@@ -6329,7 +6620,7 @@
     <w:lvl w:ilvl="2">
       <w:start w:val="1"/>
       <w:numFmt w:val="decimal"/>
-      <w:pStyle w:val="berschrift3"/>
+      <w:pStyle w:val="Heading3"/>
       <w:lvlText w:val="%1.%2.%3"/>
       <w:lvlJc w:val="left"/>
       <w:pPr>
@@ -6342,7 +6633,7 @@
     <w:lvl w:ilvl="3">
       <w:start w:val="1"/>
       <w:numFmt w:val="decimal"/>
-      <w:pStyle w:val="berschrift4"/>
+      <w:pStyle w:val="Heading4"/>
       <w:lvlText w:val="%1.%2.%3.%4"/>
       <w:lvlJc w:val="left"/>
       <w:pPr>
@@ -6355,7 +6646,7 @@
     <w:lvl w:ilvl="4">
       <w:start w:val="1"/>
       <w:numFmt w:val="decimal"/>
-      <w:pStyle w:val="berschrift5"/>
+      <w:pStyle w:val="Heading5"/>
       <w:lvlText w:val="%1.%2.%3.%4.%5"/>
       <w:lvlJc w:val="left"/>
       <w:pPr>
@@ -6368,7 +6659,7 @@
     <w:lvl w:ilvl="5">
       <w:start w:val="1"/>
       <w:numFmt w:val="decimal"/>
-      <w:pStyle w:val="berschrift6"/>
+      <w:pStyle w:val="Heading6"/>
       <w:lvlText w:val="%1.%2.%3.%4.%5.%6"/>
       <w:lvlJc w:val="left"/>
       <w:pPr>
@@ -6381,7 +6672,7 @@
     <w:lvl w:ilvl="6">
       <w:start w:val="1"/>
       <w:numFmt w:val="decimal"/>
-      <w:pStyle w:val="berschrift7"/>
+      <w:pStyle w:val="Heading7"/>
       <w:lvlText w:val="%1.%2.%3.%4.%5.%6.%7"/>
       <w:lvlJc w:val="left"/>
       <w:pPr>
@@ -6394,7 +6685,7 @@
     <w:lvl w:ilvl="7">
       <w:start w:val="1"/>
       <w:numFmt w:val="decimal"/>
-      <w:pStyle w:val="berschrift8"/>
+      <w:pStyle w:val="Heading8"/>
       <w:lvlText w:val="%1.%2.%3.%4.%5.%6.%7.%8"/>
       <w:lvlJc w:val="left"/>
       <w:pPr>
@@ -6407,7 +6698,7 @@
     <w:lvl w:ilvl="8">
       <w:start w:val="1"/>
       <w:numFmt w:val="decimal"/>
-      <w:pStyle w:val="berschrift9"/>
+      <w:pStyle w:val="Heading9"/>
       <w:lvlText w:val="%1.%2.%3.%4.%5.%6.%7.%8.%9"/>
       <w:lvlJc w:val="left"/>
       <w:pPr>
@@ -13374,7 +13665,7 @@
     <w:lsdException w:name="Unresolved Mention" w:semiHidden="1" w:unhideWhenUsed="1"/>
     <w:lsdException w:name="Smart Link" w:semiHidden="1" w:unhideWhenUsed="1"/>
   </w:latentStyles>
-  <w:style w:type="paragraph" w:default="1" w:styleId="Standard">
+  <w:style w:type="paragraph" w:default="1" w:styleId="Normal">
     <w:name w:val="Normal"/>
     <w:qFormat/>
     <w:rsid w:val="00875B59"/>
@@ -13387,11 +13678,11 @@
       <w:sz w:val="24"/>
     </w:rPr>
   </w:style>
-  <w:style w:type="paragraph" w:styleId="berschrift1">
+  <w:style w:type="paragraph" w:styleId="Heading1">
     <w:name w:val="heading 1"/>
-    <w:basedOn w:val="Standard"/>
-    <w:next w:val="Standard"/>
-    <w:link w:val="berschrift1Zchn"/>
+    <w:basedOn w:val="Normal"/>
+    <w:next w:val="Normal"/>
+    <w:link w:val="Heading1Char"/>
     <w:uiPriority w:val="9"/>
     <w:qFormat/>
     <w:rsid w:val="009B2475"/>
@@ -13411,11 +13702,11 @@
       <w:u w:val="single"/>
     </w:rPr>
   </w:style>
-  <w:style w:type="paragraph" w:styleId="berschrift2">
+  <w:style w:type="paragraph" w:styleId="Heading2">
     <w:name w:val="heading 2"/>
-    <w:basedOn w:val="Standard"/>
-    <w:next w:val="Standard"/>
-    <w:link w:val="berschrift2Zchn"/>
+    <w:basedOn w:val="Normal"/>
+    <w:next w:val="Normal"/>
+    <w:link w:val="Heading2Char"/>
     <w:uiPriority w:val="9"/>
     <w:unhideWhenUsed/>
     <w:qFormat/>
@@ -13436,11 +13727,11 @@
       <w:szCs w:val="26"/>
     </w:rPr>
   </w:style>
-  <w:style w:type="paragraph" w:styleId="berschrift3">
+  <w:style w:type="paragraph" w:styleId="Heading3">
     <w:name w:val="heading 3"/>
-    <w:basedOn w:val="Standard"/>
-    <w:next w:val="Standard"/>
-    <w:link w:val="berschrift3Zchn"/>
+    <w:basedOn w:val="Normal"/>
+    <w:next w:val="Normal"/>
+    <w:link w:val="Heading3Char"/>
     <w:uiPriority w:val="9"/>
     <w:unhideWhenUsed/>
     <w:qFormat/>
@@ -13461,11 +13752,11 @@
       <w:szCs w:val="24"/>
     </w:rPr>
   </w:style>
-  <w:style w:type="paragraph" w:styleId="berschrift4">
+  <w:style w:type="paragraph" w:styleId="Heading4">
     <w:name w:val="heading 4"/>
-    <w:basedOn w:val="Standard"/>
-    <w:next w:val="Standard"/>
-    <w:link w:val="berschrift4Zchn"/>
+    <w:basedOn w:val="Normal"/>
+    <w:next w:val="Normal"/>
+    <w:link w:val="Heading4Char"/>
     <w:uiPriority w:val="9"/>
     <w:semiHidden/>
     <w:unhideWhenUsed/>
@@ -13488,11 +13779,11 @@
       <w:color w:val="365F91" w:themeColor="accent1" w:themeShade="BF"/>
     </w:rPr>
   </w:style>
-  <w:style w:type="paragraph" w:styleId="berschrift5">
+  <w:style w:type="paragraph" w:styleId="Heading5">
     <w:name w:val="heading 5"/>
-    <w:basedOn w:val="Standard"/>
-    <w:next w:val="Standard"/>
-    <w:link w:val="berschrift5Zchn"/>
+    <w:basedOn w:val="Normal"/>
+    <w:next w:val="Normal"/>
+    <w:link w:val="Heading5Char"/>
     <w:uiPriority w:val="9"/>
     <w:semiHidden/>
     <w:unhideWhenUsed/>
@@ -13513,11 +13804,11 @@
       <w:color w:val="365F91" w:themeColor="accent1" w:themeShade="BF"/>
     </w:rPr>
   </w:style>
-  <w:style w:type="paragraph" w:styleId="berschrift6">
+  <w:style w:type="paragraph" w:styleId="Heading6">
     <w:name w:val="heading 6"/>
-    <w:basedOn w:val="Standard"/>
-    <w:next w:val="Standard"/>
-    <w:link w:val="berschrift6Zchn"/>
+    <w:basedOn w:val="Normal"/>
+    <w:next w:val="Normal"/>
+    <w:link w:val="Heading6Char"/>
     <w:uiPriority w:val="9"/>
     <w:semiHidden/>
     <w:unhideWhenUsed/>
@@ -13538,11 +13829,11 @@
       <w:color w:val="243F60" w:themeColor="accent1" w:themeShade="7F"/>
     </w:rPr>
   </w:style>
-  <w:style w:type="paragraph" w:styleId="berschrift7">
+  <w:style w:type="paragraph" w:styleId="Heading7">
     <w:name w:val="heading 7"/>
-    <w:basedOn w:val="Standard"/>
-    <w:next w:val="Standard"/>
-    <w:link w:val="berschrift7Zchn"/>
+    <w:basedOn w:val="Normal"/>
+    <w:next w:val="Normal"/>
+    <w:link w:val="Heading7Char"/>
     <w:uiPriority w:val="9"/>
     <w:semiHidden/>
     <w:unhideWhenUsed/>
@@ -13565,11 +13856,11 @@
       <w:color w:val="243F60" w:themeColor="accent1" w:themeShade="7F"/>
     </w:rPr>
   </w:style>
-  <w:style w:type="paragraph" w:styleId="berschrift8">
+  <w:style w:type="paragraph" w:styleId="Heading8">
     <w:name w:val="heading 8"/>
-    <w:basedOn w:val="Standard"/>
-    <w:next w:val="Standard"/>
-    <w:link w:val="berschrift8Zchn"/>
+    <w:basedOn w:val="Normal"/>
+    <w:next w:val="Normal"/>
+    <w:link w:val="Heading8Char"/>
     <w:uiPriority w:val="9"/>
     <w:semiHidden/>
     <w:unhideWhenUsed/>
@@ -13592,11 +13883,11 @@
       <w:szCs w:val="21"/>
     </w:rPr>
   </w:style>
-  <w:style w:type="paragraph" w:styleId="berschrift9">
+  <w:style w:type="paragraph" w:styleId="Heading9">
     <w:name w:val="heading 9"/>
-    <w:basedOn w:val="Standard"/>
-    <w:next w:val="Standard"/>
-    <w:link w:val="berschrift9Zchn"/>
+    <w:basedOn w:val="Normal"/>
+    <w:next w:val="Normal"/>
+    <w:link w:val="Heading9Char"/>
     <w:uiPriority w:val="9"/>
     <w:semiHidden/>
     <w:unhideWhenUsed/>
@@ -13621,13 +13912,13 @@
       <w:szCs w:val="21"/>
     </w:rPr>
   </w:style>
-  <w:style w:type="character" w:default="1" w:styleId="Absatz-Standardschriftart">
+  <w:style w:type="character" w:default="1" w:styleId="DefaultParagraphFont">
     <w:name w:val="Default Paragraph Font"/>
     <w:uiPriority w:val="1"/>
     <w:semiHidden/>
     <w:unhideWhenUsed/>
   </w:style>
-  <w:style w:type="table" w:default="1" w:styleId="NormaleTabelle">
+  <w:style w:type="table" w:default="1" w:styleId="TableNormal">
     <w:name w:val="Normal Table"/>
     <w:uiPriority w:val="99"/>
     <w:semiHidden/>
@@ -13642,13 +13933,13 @@
       </w:tblCellMar>
     </w:tblPr>
   </w:style>
-  <w:style w:type="numbering" w:default="1" w:styleId="KeineListe">
+  <w:style w:type="numbering" w:default="1" w:styleId="NoList">
     <w:name w:val="No List"/>
     <w:uiPriority w:val="99"/>
     <w:semiHidden/>
     <w:unhideWhenUsed/>
   </w:style>
-  <w:style w:type="paragraph" w:styleId="berarbeitung">
+  <w:style w:type="paragraph" w:styleId="Revision">
     <w:name w:val="Revision"/>
     <w:hidden/>
     <w:uiPriority w:val="99"/>
@@ -13658,10 +13949,10 @@
       <w:spacing w:after="0" w:line="240" w:lineRule="auto"/>
     </w:pPr>
   </w:style>
-  <w:style w:type="paragraph" w:styleId="Sprechblasentext">
+  <w:style w:type="paragraph" w:styleId="BalloonText">
     <w:name w:val="Balloon Text"/>
-    <w:basedOn w:val="Standard"/>
-    <w:link w:val="SprechblasentextZchn"/>
+    <w:basedOn w:val="Normal"/>
+    <w:link w:val="BalloonTextChar"/>
     <w:uiPriority w:val="99"/>
     <w:semiHidden/>
     <w:unhideWhenUsed/>
@@ -13675,10 +13966,10 @@
       <w:szCs w:val="16"/>
     </w:rPr>
   </w:style>
-  <w:style w:type="character" w:customStyle="1" w:styleId="SprechblasentextZchn">
-    <w:name w:val="Sprechblasentext Zchn"/>
-    <w:basedOn w:val="Absatz-Standardschriftart"/>
-    <w:link w:val="Sprechblasentext"/>
+  <w:style w:type="character" w:customStyle="1" w:styleId="BalloonTextChar">
+    <w:name w:val="Balloon Text Char"/>
+    <w:basedOn w:val="DefaultParagraphFont"/>
+    <w:link w:val="BalloonText"/>
     <w:uiPriority w:val="99"/>
     <w:semiHidden/>
     <w:rsid w:val="00904367"/>
@@ -13688,10 +13979,10 @@
       <w:szCs w:val="16"/>
     </w:rPr>
   </w:style>
-  <w:style w:type="character" w:customStyle="1" w:styleId="berschrift1Zchn">
-    <w:name w:val="Überschrift 1 Zchn"/>
-    <w:basedOn w:val="Absatz-Standardschriftart"/>
-    <w:link w:val="berschrift1"/>
+  <w:style w:type="character" w:customStyle="1" w:styleId="Heading1Char">
+    <w:name w:val="Heading 1 Char"/>
+    <w:basedOn w:val="DefaultParagraphFont"/>
+    <w:link w:val="Heading1"/>
     <w:uiPriority w:val="9"/>
     <w:rsid w:val="009B2475"/>
     <w:rPr>
@@ -13702,10 +13993,10 @@
       <w:u w:val="single"/>
     </w:rPr>
   </w:style>
-  <w:style w:type="character" w:customStyle="1" w:styleId="berschrift2Zchn">
-    <w:name w:val="Überschrift 2 Zchn"/>
-    <w:basedOn w:val="Absatz-Standardschriftart"/>
-    <w:link w:val="berschrift2"/>
+  <w:style w:type="character" w:customStyle="1" w:styleId="Heading2Char">
+    <w:name w:val="Heading 2 Char"/>
+    <w:basedOn w:val="DefaultParagraphFont"/>
+    <w:link w:val="Heading2"/>
     <w:uiPriority w:val="9"/>
     <w:rsid w:val="00365860"/>
     <w:rPr>
@@ -13715,10 +14006,10 @@
       <w:szCs w:val="26"/>
     </w:rPr>
   </w:style>
-  <w:style w:type="paragraph" w:styleId="Inhaltsverzeichnisberschrift">
+  <w:style w:type="paragraph" w:styleId="TOCHeading">
     <w:name w:val="TOC Heading"/>
-    <w:basedOn w:val="berschrift1"/>
-    <w:next w:val="Standard"/>
+    <w:basedOn w:val="Heading1"/>
+    <w:next w:val="Normal"/>
     <w:uiPriority w:val="39"/>
     <w:unhideWhenUsed/>
     <w:qFormat/>
@@ -13731,10 +14022,10 @@
       <w:lang w:eastAsia="de-DE"/>
     </w:rPr>
   </w:style>
-  <w:style w:type="paragraph" w:styleId="Verzeichnis1">
+  <w:style w:type="paragraph" w:styleId="TOC1">
     <w:name w:val="toc 1"/>
-    <w:basedOn w:val="Standard"/>
-    <w:next w:val="Standard"/>
+    <w:basedOn w:val="Normal"/>
+    <w:next w:val="Normal"/>
     <w:autoRedefine/>
     <w:uiPriority w:val="39"/>
     <w:unhideWhenUsed/>
@@ -13752,10 +14043,10 @@
       <w:noProof/>
     </w:rPr>
   </w:style>
-  <w:style w:type="paragraph" w:styleId="Verzeichnis2">
+  <w:style w:type="paragraph" w:styleId="TOC2">
     <w:name w:val="toc 2"/>
-    <w:basedOn w:val="Standard"/>
-    <w:next w:val="Standard"/>
+    <w:basedOn w:val="Normal"/>
+    <w:next w:val="Normal"/>
     <w:autoRedefine/>
     <w:uiPriority w:val="39"/>
     <w:unhideWhenUsed/>
@@ -13770,7 +14061,7 @@
   </w:style>
   <w:style w:type="character" w:styleId="Hyperlink">
     <w:name w:val="Hyperlink"/>
-    <w:basedOn w:val="Absatz-Standardschriftart"/>
+    <w:basedOn w:val="DefaultParagraphFont"/>
     <w:uiPriority w:val="99"/>
     <w:unhideWhenUsed/>
     <w:rsid w:val="00EF3D7C"/>
@@ -13779,10 +14070,10 @@
       <w:u w:val="single"/>
     </w:rPr>
   </w:style>
-  <w:style w:type="character" w:customStyle="1" w:styleId="berschrift3Zchn">
-    <w:name w:val="Überschrift 3 Zchn"/>
-    <w:basedOn w:val="Absatz-Standardschriftart"/>
-    <w:link w:val="berschrift3"/>
+  <w:style w:type="character" w:customStyle="1" w:styleId="Heading3Char">
+    <w:name w:val="Heading 3 Char"/>
+    <w:basedOn w:val="DefaultParagraphFont"/>
+    <w:link w:val="Heading3"/>
     <w:uiPriority w:val="9"/>
     <w:rsid w:val="00E343E6"/>
     <w:rPr>
@@ -13792,10 +14083,10 @@
       <w:szCs w:val="24"/>
     </w:rPr>
   </w:style>
-  <w:style w:type="character" w:customStyle="1" w:styleId="berschrift4Zchn">
-    <w:name w:val="Überschrift 4 Zchn"/>
-    <w:basedOn w:val="Absatz-Standardschriftart"/>
-    <w:link w:val="berschrift4"/>
+  <w:style w:type="character" w:customStyle="1" w:styleId="Heading4Char">
+    <w:name w:val="Heading 4 Char"/>
+    <w:basedOn w:val="DefaultParagraphFont"/>
+    <w:link w:val="Heading4"/>
     <w:uiPriority w:val="9"/>
     <w:semiHidden/>
     <w:rsid w:val="00A92DF4"/>
@@ -13807,10 +14098,10 @@
       <w:sz w:val="24"/>
     </w:rPr>
   </w:style>
-  <w:style w:type="character" w:customStyle="1" w:styleId="berschrift5Zchn">
-    <w:name w:val="Überschrift 5 Zchn"/>
-    <w:basedOn w:val="Absatz-Standardschriftart"/>
-    <w:link w:val="berschrift5"/>
+  <w:style w:type="character" w:customStyle="1" w:styleId="Heading5Char">
+    <w:name w:val="Heading 5 Char"/>
+    <w:basedOn w:val="DefaultParagraphFont"/>
+    <w:link w:val="Heading5"/>
     <w:uiPriority w:val="9"/>
     <w:semiHidden/>
     <w:rsid w:val="00A92DF4"/>
@@ -13820,10 +14111,10 @@
       <w:sz w:val="24"/>
     </w:rPr>
   </w:style>
-  <w:style w:type="character" w:customStyle="1" w:styleId="berschrift6Zchn">
-    <w:name w:val="Überschrift 6 Zchn"/>
-    <w:basedOn w:val="Absatz-Standardschriftart"/>
-    <w:link w:val="berschrift6"/>
+  <w:style w:type="character" w:customStyle="1" w:styleId="Heading6Char">
+    <w:name w:val="Heading 6 Char"/>
+    <w:basedOn w:val="DefaultParagraphFont"/>
+    <w:link w:val="Heading6"/>
     <w:uiPriority w:val="9"/>
     <w:semiHidden/>
     <w:rsid w:val="00A92DF4"/>
@@ -13833,10 +14124,10 @@
       <w:sz w:val="24"/>
     </w:rPr>
   </w:style>
-  <w:style w:type="character" w:customStyle="1" w:styleId="berschrift7Zchn">
-    <w:name w:val="Überschrift 7 Zchn"/>
-    <w:basedOn w:val="Absatz-Standardschriftart"/>
-    <w:link w:val="berschrift7"/>
+  <w:style w:type="character" w:customStyle="1" w:styleId="Heading7Char">
+    <w:name w:val="Heading 7 Char"/>
+    <w:basedOn w:val="DefaultParagraphFont"/>
+    <w:link w:val="Heading7"/>
     <w:uiPriority w:val="9"/>
     <w:semiHidden/>
     <w:rsid w:val="00A92DF4"/>
@@ -13848,10 +14139,10 @@
       <w:sz w:val="24"/>
     </w:rPr>
   </w:style>
-  <w:style w:type="character" w:customStyle="1" w:styleId="berschrift8Zchn">
-    <w:name w:val="Überschrift 8 Zchn"/>
-    <w:basedOn w:val="Absatz-Standardschriftart"/>
-    <w:link w:val="berschrift8"/>
+  <w:style w:type="character" w:customStyle="1" w:styleId="Heading8Char">
+    <w:name w:val="Heading 8 Char"/>
+    <w:basedOn w:val="DefaultParagraphFont"/>
+    <w:link w:val="Heading8"/>
     <w:uiPriority w:val="9"/>
     <w:semiHidden/>
     <w:rsid w:val="00A92DF4"/>
@@ -13862,10 +14153,10 @@
       <w:szCs w:val="21"/>
     </w:rPr>
   </w:style>
-  <w:style w:type="character" w:customStyle="1" w:styleId="berschrift9Zchn">
-    <w:name w:val="Überschrift 9 Zchn"/>
-    <w:basedOn w:val="Absatz-Standardschriftart"/>
-    <w:link w:val="berschrift9"/>
+  <w:style w:type="character" w:customStyle="1" w:styleId="Heading9Char">
+    <w:name w:val="Heading 9 Char"/>
+    <w:basedOn w:val="DefaultParagraphFont"/>
+    <w:link w:val="Heading9"/>
     <w:uiPriority w:val="9"/>
     <w:semiHidden/>
     <w:rsid w:val="00A92DF4"/>
@@ -13878,10 +14169,10 @@
       <w:szCs w:val="21"/>
     </w:rPr>
   </w:style>
-  <w:style w:type="paragraph" w:styleId="Kopfzeile">
+  <w:style w:type="paragraph" w:styleId="Header">
     <w:name w:val="header"/>
-    <w:basedOn w:val="Standard"/>
-    <w:link w:val="KopfzeileZchn"/>
+    <w:basedOn w:val="Normal"/>
+    <w:link w:val="HeaderChar"/>
     <w:unhideWhenUsed/>
     <w:rsid w:val="0024720C"/>
     <w:pPr>
@@ -13892,19 +14183,19 @@
       <w:spacing w:after="0" w:line="240" w:lineRule="auto"/>
     </w:pPr>
   </w:style>
-  <w:style w:type="character" w:customStyle="1" w:styleId="KopfzeileZchn">
-    <w:name w:val="Kopfzeile Zchn"/>
-    <w:basedOn w:val="Absatz-Standardschriftart"/>
-    <w:link w:val="Kopfzeile"/>
+  <w:style w:type="character" w:customStyle="1" w:styleId="HeaderChar">
+    <w:name w:val="Header Char"/>
+    <w:basedOn w:val="DefaultParagraphFont"/>
+    <w:link w:val="Header"/>
     <w:rsid w:val="0024720C"/>
     <w:rPr>
       <w:lang w:val="de-DE"/>
     </w:rPr>
   </w:style>
-  <w:style w:type="paragraph" w:styleId="Fuzeile">
+  <w:style w:type="paragraph" w:styleId="Footer">
     <w:name w:val="footer"/>
-    <w:basedOn w:val="Standard"/>
-    <w:link w:val="FuzeileZchn"/>
+    <w:basedOn w:val="Normal"/>
+    <w:link w:val="FooterChar"/>
     <w:uiPriority w:val="99"/>
     <w:unhideWhenUsed/>
     <w:rsid w:val="0024720C"/>
@@ -13916,20 +14207,20 @@
       <w:spacing w:after="0" w:line="240" w:lineRule="auto"/>
     </w:pPr>
   </w:style>
-  <w:style w:type="character" w:customStyle="1" w:styleId="FuzeileZchn">
-    <w:name w:val="Fußzeile Zchn"/>
-    <w:basedOn w:val="Absatz-Standardschriftart"/>
-    <w:link w:val="Fuzeile"/>
+  <w:style w:type="character" w:customStyle="1" w:styleId="FooterChar">
+    <w:name w:val="Footer Char"/>
+    <w:basedOn w:val="DefaultParagraphFont"/>
+    <w:link w:val="Footer"/>
     <w:uiPriority w:val="99"/>
     <w:rsid w:val="0024720C"/>
     <w:rPr>
       <w:lang w:val="de-DE"/>
     </w:rPr>
   </w:style>
-  <w:style w:type="paragraph" w:styleId="Funotentext">
+  <w:style w:type="paragraph" w:styleId="FootnoteText">
     <w:name w:val="footnote text"/>
-    <w:basedOn w:val="Standard"/>
-    <w:link w:val="FunotentextZchn"/>
+    <w:basedOn w:val="Normal"/>
+    <w:link w:val="FootnoteTextChar"/>
     <w:uiPriority w:val="99"/>
     <w:semiHidden/>
     <w:unhideWhenUsed/>
@@ -13942,10 +14233,10 @@
       <w:szCs w:val="20"/>
     </w:rPr>
   </w:style>
-  <w:style w:type="character" w:customStyle="1" w:styleId="FunotentextZchn">
-    <w:name w:val="Fußnotentext Zchn"/>
-    <w:basedOn w:val="Absatz-Standardschriftart"/>
-    <w:link w:val="Funotentext"/>
+  <w:style w:type="character" w:customStyle="1" w:styleId="FootnoteTextChar">
+    <w:name w:val="Footnote Text Char"/>
+    <w:basedOn w:val="DefaultParagraphFont"/>
+    <w:link w:val="FootnoteText"/>
     <w:uiPriority w:val="99"/>
     <w:semiHidden/>
     <w:rsid w:val="00485DA1"/>
@@ -13956,9 +14247,9 @@
       <w:lang w:val="de-DE"/>
     </w:rPr>
   </w:style>
-  <w:style w:type="character" w:styleId="Funotenzeichen">
+  <w:style w:type="character" w:styleId="FootnoteReference">
     <w:name w:val="footnote reference"/>
-    <w:basedOn w:val="Absatz-Standardschriftart"/>
+    <w:basedOn w:val="DefaultParagraphFont"/>
     <w:uiPriority w:val="99"/>
     <w:semiHidden/>
     <w:unhideWhenUsed/>
@@ -13967,9 +14258,9 @@
       <w:vertAlign w:val="superscript"/>
     </w:rPr>
   </w:style>
-  <w:style w:type="paragraph" w:styleId="Listenabsatz">
+  <w:style w:type="paragraph" w:styleId="ListParagraph">
     <w:name w:val="List Paragraph"/>
-    <w:basedOn w:val="Standard"/>
+    <w:basedOn w:val="Normal"/>
     <w:uiPriority w:val="34"/>
     <w:qFormat/>
     <w:rsid w:val="00DC08E7"/>
@@ -13978,9 +14269,9 @@
       <w:contextualSpacing/>
     </w:pPr>
   </w:style>
-  <w:style w:type="character" w:styleId="NichtaufgelsteErwhnung">
+  <w:style w:type="character" w:styleId="UnresolvedMention">
     <w:name w:val="Unresolved Mention"/>
-    <w:basedOn w:val="Absatz-Standardschriftart"/>
+    <w:basedOn w:val="DefaultParagraphFont"/>
     <w:uiPriority w:val="99"/>
     <w:semiHidden/>
     <w:unhideWhenUsed/>
@@ -13990,9 +14281,9 @@
       <w:shd w:val="clear" w:color="auto" w:fill="E1DFDD"/>
     </w:rPr>
   </w:style>
-  <w:style w:type="character" w:styleId="BesuchterLink">
+  <w:style w:type="character" w:styleId="FollowedHyperlink">
     <w:name w:val="FollowedHyperlink"/>
-    <w:basedOn w:val="Absatz-Standardschriftart"/>
+    <w:basedOn w:val="DefaultParagraphFont"/>
     <w:uiPriority w:val="99"/>
     <w:semiHidden/>
     <w:unhideWhenUsed/>
@@ -14002,10 +14293,10 @@
       <w:u w:val="single"/>
     </w:rPr>
   </w:style>
-  <w:style w:type="paragraph" w:styleId="Beschriftung">
+  <w:style w:type="paragraph" w:styleId="Caption">
     <w:name w:val="caption"/>
-    <w:basedOn w:val="Standard"/>
-    <w:next w:val="Standard"/>
+    <w:basedOn w:val="Normal"/>
+    <w:next w:val="Normal"/>
     <w:uiPriority w:val="35"/>
     <w:unhideWhenUsed/>
     <w:qFormat/>
@@ -14021,10 +14312,10 @@
       <w:szCs w:val="18"/>
     </w:rPr>
   </w:style>
-  <w:style w:type="paragraph" w:styleId="Abbildungsverzeichnis">
+  <w:style w:type="paragraph" w:styleId="TableofFigures">
     <w:name w:val="table of figures"/>
-    <w:basedOn w:val="Standard"/>
-    <w:next w:val="Standard"/>
+    <w:basedOn w:val="Normal"/>
+    <w:next w:val="Normal"/>
     <w:uiPriority w:val="99"/>
     <w:unhideWhenUsed/>
     <w:rsid w:val="003F4FB1"/>
@@ -14032,9 +14323,9 @@
       <w:spacing w:after="0"/>
     </w:pPr>
   </w:style>
-  <w:style w:type="paragraph" w:styleId="KeinLeerraum">
+  <w:style w:type="paragraph" w:styleId="NoSpacing">
     <w:name w:val="No Spacing"/>
-    <w:link w:val="KeinLeerraumZchn"/>
+    <w:link w:val="NoSpacingChar"/>
     <w:uiPriority w:val="1"/>
     <w:qFormat/>
     <w:rsid w:val="006646EF"/>
@@ -14046,10 +14337,10 @@
       <w:lang w:val="de-DE" w:eastAsia="de-DE"/>
     </w:rPr>
   </w:style>
-  <w:style w:type="character" w:customStyle="1" w:styleId="KeinLeerraumZchn">
-    <w:name w:val="Kein Leerraum Zchn"/>
-    <w:basedOn w:val="Absatz-Standardschriftart"/>
-    <w:link w:val="KeinLeerraum"/>
+  <w:style w:type="character" w:customStyle="1" w:styleId="NoSpacingChar">
+    <w:name w:val="No Spacing Char"/>
+    <w:basedOn w:val="DefaultParagraphFont"/>
+    <w:link w:val="NoSpacing"/>
     <w:uiPriority w:val="1"/>
     <w:rsid w:val="006646EF"/>
     <w:rPr>
@@ -14080,10 +14371,10 @@
       </w:tblCellMar>
     </w:tblPr>
   </w:style>
-  <w:style w:type="paragraph" w:styleId="Textkrper">
+  <w:style w:type="paragraph" w:styleId="BodyText">
     <w:name w:val="Body Text"/>
-    <w:basedOn w:val="Standard"/>
-    <w:link w:val="TextkrperZchn"/>
+    <w:basedOn w:val="Normal"/>
+    <w:link w:val="BodyTextChar"/>
     <w:uiPriority w:val="1"/>
     <w:qFormat/>
     <w:rsid w:val="006646EF"/>
@@ -14099,10 +14390,10 @@
       <w:szCs w:val="24"/>
     </w:rPr>
   </w:style>
-  <w:style w:type="character" w:customStyle="1" w:styleId="TextkrperZchn">
-    <w:name w:val="Textkörper Zchn"/>
-    <w:basedOn w:val="Absatz-Standardschriftart"/>
-    <w:link w:val="Textkrper"/>
+  <w:style w:type="character" w:customStyle="1" w:styleId="BodyTextChar">
+    <w:name w:val="Body Text Char"/>
+    <w:basedOn w:val="DefaultParagraphFont"/>
+    <w:link w:val="BodyText"/>
     <w:uiPriority w:val="1"/>
     <w:rsid w:val="006646EF"/>
     <w:rPr>
@@ -14112,10 +14403,10 @@
       <w:lang w:val="de-DE"/>
     </w:rPr>
   </w:style>
-  <w:style w:type="paragraph" w:styleId="Titel">
+  <w:style w:type="paragraph" w:styleId="Title">
     <w:name w:val="Title"/>
-    <w:basedOn w:val="Standard"/>
-    <w:link w:val="TitelZchn"/>
+    <w:basedOn w:val="Normal"/>
+    <w:link w:val="TitleChar"/>
     <w:uiPriority w:val="10"/>
     <w:qFormat/>
     <w:rsid w:val="006646EF"/>
@@ -14134,10 +14425,10 @@
       <w:szCs w:val="24"/>
     </w:rPr>
   </w:style>
-  <w:style w:type="character" w:customStyle="1" w:styleId="TitelZchn">
-    <w:name w:val="Titel Zchn"/>
-    <w:basedOn w:val="Absatz-Standardschriftart"/>
-    <w:link w:val="Titel"/>
+  <w:style w:type="character" w:customStyle="1" w:styleId="TitleChar">
+    <w:name w:val="Title Char"/>
+    <w:basedOn w:val="DefaultParagraphFont"/>
+    <w:link w:val="Title"/>
     <w:uiPriority w:val="10"/>
     <w:rsid w:val="006646EF"/>
     <w:rPr>
@@ -14151,7 +14442,7 @@
   </w:style>
   <w:style w:type="paragraph" w:customStyle="1" w:styleId="TableParagraph">
     <w:name w:val="Table Paragraph"/>
-    <w:basedOn w:val="Standard"/>
+    <w:basedOn w:val="Normal"/>
     <w:uiPriority w:val="1"/>
     <w:qFormat/>
     <w:rsid w:val="006646EF"/>
@@ -14167,11 +14458,11 @@
       <w:sz w:val="22"/>
     </w:rPr>
   </w:style>
-  <w:style w:type="paragraph" w:styleId="Untertitel">
+  <w:style w:type="paragraph" w:styleId="Subtitle">
     <w:name w:val="Subtitle"/>
-    <w:basedOn w:val="Standard"/>
-    <w:next w:val="Standard"/>
-    <w:link w:val="UntertitelZchn"/>
+    <w:basedOn w:val="Normal"/>
+    <w:next w:val="Normal"/>
+    <w:link w:val="SubtitleChar"/>
     <w:uiPriority w:val="11"/>
     <w:qFormat/>
     <w:rsid w:val="00AE6DEC"/>
@@ -14188,10 +14479,10 @@
       <w:sz w:val="22"/>
     </w:rPr>
   </w:style>
-  <w:style w:type="character" w:customStyle="1" w:styleId="UntertitelZchn">
-    <w:name w:val="Untertitel Zchn"/>
-    <w:basedOn w:val="Absatz-Standardschriftart"/>
-    <w:link w:val="Untertitel"/>
+  <w:style w:type="character" w:customStyle="1" w:styleId="SubtitleChar">
+    <w:name w:val="Subtitle Char"/>
+    <w:basedOn w:val="DefaultParagraphFont"/>
+    <w:link w:val="Subtitle"/>
     <w:uiPriority w:val="11"/>
     <w:rsid w:val="00AE6DEC"/>
     <w:rPr>
@@ -14201,10 +14492,10 @@
       <w:lang w:val="de-DE"/>
     </w:rPr>
   </w:style>
-  <w:style w:type="paragraph" w:styleId="Verzeichnis3">
+  <w:style w:type="paragraph" w:styleId="TOC3">
     <w:name w:val="toc 3"/>
-    <w:basedOn w:val="Standard"/>
-    <w:next w:val="Standard"/>
+    <w:basedOn w:val="Normal"/>
+    <w:next w:val="Normal"/>
     <w:autoRedefine/>
     <w:uiPriority w:val="39"/>
     <w:unhideWhenUsed/>
@@ -14214,9 +14505,9 @@
       <w:ind w:left="480"/>
     </w:pPr>
   </w:style>
-  <w:style w:type="character" w:styleId="Kommentarzeichen">
+  <w:style w:type="character" w:styleId="CommentReference">
     <w:name w:val="annotation reference"/>
-    <w:basedOn w:val="Absatz-Standardschriftart"/>
+    <w:basedOn w:val="DefaultParagraphFont"/>
     <w:uiPriority w:val="99"/>
     <w:semiHidden/>
     <w:unhideWhenUsed/>
@@ -14226,10 +14517,10 @@
       <w:szCs w:val="16"/>
     </w:rPr>
   </w:style>
-  <w:style w:type="paragraph" w:styleId="Kommentartext">
+  <w:style w:type="paragraph" w:styleId="CommentText">
     <w:name w:val="annotation text"/>
-    <w:basedOn w:val="Standard"/>
-    <w:link w:val="KommentartextZchn"/>
+    <w:basedOn w:val="Normal"/>
+    <w:link w:val="CommentTextChar"/>
     <w:uiPriority w:val="99"/>
     <w:semiHidden/>
     <w:unhideWhenUsed/>
@@ -14242,10 +14533,10 @@
       <w:szCs w:val="20"/>
     </w:rPr>
   </w:style>
-  <w:style w:type="character" w:customStyle="1" w:styleId="KommentartextZchn">
-    <w:name w:val="Kommentartext Zchn"/>
-    <w:basedOn w:val="Absatz-Standardschriftart"/>
-    <w:link w:val="Kommentartext"/>
+  <w:style w:type="character" w:customStyle="1" w:styleId="CommentTextChar">
+    <w:name w:val="Comment Text Char"/>
+    <w:basedOn w:val="DefaultParagraphFont"/>
+    <w:link w:val="CommentText"/>
     <w:uiPriority w:val="99"/>
     <w:semiHidden/>
     <w:rsid w:val="00CE40C7"/>
@@ -14256,11 +14547,11 @@
       <w:lang w:val="de-DE"/>
     </w:rPr>
   </w:style>
-  <w:style w:type="paragraph" w:styleId="Kommentarthema">
+  <w:style w:type="paragraph" w:styleId="CommentSubject">
     <w:name w:val="annotation subject"/>
-    <w:basedOn w:val="Kommentartext"/>
-    <w:next w:val="Kommentartext"/>
-    <w:link w:val="KommentarthemaZchn"/>
+    <w:basedOn w:val="CommentText"/>
+    <w:next w:val="CommentText"/>
+    <w:link w:val="CommentSubjectChar"/>
     <w:uiPriority w:val="99"/>
     <w:semiHidden/>
     <w:unhideWhenUsed/>
@@ -14270,10 +14561,10 @@
       <w:bCs/>
     </w:rPr>
   </w:style>
-  <w:style w:type="character" w:customStyle="1" w:styleId="KommentarthemaZchn">
-    <w:name w:val="Kommentarthema Zchn"/>
-    <w:basedOn w:val="KommentartextZchn"/>
-    <w:link w:val="Kommentarthema"/>
+  <w:style w:type="character" w:customStyle="1" w:styleId="CommentSubjectChar">
+    <w:name w:val="Comment Subject Char"/>
+    <w:basedOn w:val="CommentTextChar"/>
+    <w:link w:val="CommentSubject"/>
     <w:uiPriority w:val="99"/>
     <w:semiHidden/>
     <w:rsid w:val="00CE40C7"/>
@@ -14286,10 +14577,10 @@
       <w:lang w:val="de-DE"/>
     </w:rPr>
   </w:style>
-  <w:style w:type="paragraph" w:styleId="RGV-berschrift">
+  <w:style w:type="paragraph" w:styleId="TOAHeading">
     <w:name w:val="toa heading"/>
-    <w:basedOn w:val="Standard"/>
-    <w:next w:val="Standard"/>
+    <w:basedOn w:val="Normal"/>
+    <w:next w:val="Normal"/>
     <w:uiPriority w:val="99"/>
     <w:unhideWhenUsed/>
     <w:rsid w:val="008E6439"/>
@@ -14303,10 +14594,10 @@
       <w:szCs w:val="24"/>
     </w:rPr>
   </w:style>
-  <w:style w:type="paragraph" w:styleId="Rechtsgrundlagenverzeichnis">
+  <w:style w:type="paragraph" w:styleId="TableofAuthorities">
     <w:name w:val="table of authorities"/>
-    <w:basedOn w:val="Standard"/>
-    <w:next w:val="Standard"/>
+    <w:basedOn w:val="Normal"/>
+    <w:next w:val="Normal"/>
     <w:uiPriority w:val="99"/>
     <w:semiHidden/>
     <w:unhideWhenUsed/>
@@ -14316,17 +14607,17 @@
       <w:ind w:left="240" w:hanging="240"/>
     </w:pPr>
   </w:style>
-  <w:style w:type="paragraph" w:styleId="Literaturverzeichnis">
+  <w:style w:type="paragraph" w:styleId="Bibliography">
     <w:name w:val="Bibliography"/>
-    <w:basedOn w:val="Standard"/>
-    <w:next w:val="Standard"/>
+    <w:basedOn w:val="Normal"/>
+    <w:next w:val="Normal"/>
     <w:uiPriority w:val="37"/>
     <w:unhideWhenUsed/>
     <w:rsid w:val="006304B8"/>
   </w:style>
-  <w:style w:type="table" w:styleId="Tabellenraster">
+  <w:style w:type="table" w:styleId="TableGrid">
     <w:name w:val="Table Grid"/>
-    <w:basedOn w:val="NormaleTabelle"/>
+    <w:basedOn w:val="TableNormal"/>
     <w:uiPriority w:val="59"/>
     <w:rsid w:val="00B83E6A"/>
     <w:pPr>
@@ -14343,9 +14634,9 @@
       </w:tblBorders>
     </w:tblPr>
   </w:style>
-  <w:style w:type="table" w:styleId="EinfacheTabelle1">
+  <w:style w:type="table" w:styleId="PlainTable1">
     <w:name w:val="Plain Table 1"/>
-    <w:basedOn w:val="NormaleTabelle"/>
+    <w:basedOn w:val="TableNormal"/>
     <w:uiPriority w:val="41"/>
     <w:rsid w:val="00B83E6A"/>
     <w:pPr>
@@ -14406,9 +14697,9 @@
       </w:tcPr>
     </w:tblStylePr>
   </w:style>
-  <w:style w:type="paragraph" w:styleId="StandardWeb">
+  <w:style w:type="paragraph" w:styleId="NormalWeb">
     <w:name w:val="Normal (Web)"/>
-    <w:basedOn w:val="Standard"/>
+    <w:basedOn w:val="Normal"/>
     <w:uiPriority w:val="99"/>
     <w:semiHidden/>
     <w:unhideWhenUsed/>

</xml_diff>